<commit_message>
minor change at docs
</commit_message>
<xml_diff>
--- a/assets/version0.docx
+++ b/assets/version0.docx
@@ -346,10 +346,12 @@
           <w:rtl/>
         </w:rPr>
       </w:pPr>
+      <w:proofErr w:type="spellStart"/>
       <w:r>
         <w:lastRenderedPageBreak/>
         <w:t>SystemService</w:t>
       </w:r>
+      <w:proofErr w:type="spellEnd"/>
       <w:r>
         <w:rPr>
           <w:rtl/>
@@ -376,9 +378,11 @@
           <w:rtl/>
         </w:rPr>
       </w:pPr>
+      <w:proofErr w:type="spellStart"/>
       <w:r>
         <w:t>UserManagmentSystem</w:t>
       </w:r>
+      <w:proofErr w:type="spellEnd"/>
       <w:r>
         <w:rPr>
           <w:rtl/>
@@ -423,9 +427,11 @@
           <w:rtl/>
         </w:rPr>
       </w:pPr>
+      <w:proofErr w:type="spellStart"/>
       <w:r>
         <w:t>StoreManagerSystem</w:t>
       </w:r>
+      <w:proofErr w:type="spellEnd"/>
       <w:r>
         <w:rPr>
           <w:rtl/>
@@ -446,9 +452,11 @@
           <w:rtl/>
         </w:rPr>
       </w:pPr>
+      <w:proofErr w:type="spellStart"/>
       <w:r>
         <w:t>BuyerService</w:t>
       </w:r>
+      <w:proofErr w:type="spellEnd"/>
       <w:r>
         <w:rPr>
           <w:rtl/>
@@ -462,6 +470,7 @@
           <w:rtl/>
         </w:rPr>
       </w:pPr>
+      <w:proofErr w:type="spellStart"/>
       <w:r>
         <w:t>Purc</w:t>
       </w:r>
@@ -471,6 +480,7 @@
       <w:r>
         <w:t>seService</w:t>
       </w:r>
+      <w:proofErr w:type="spellEnd"/>
       <w:r>
         <w:rPr>
           <w:rtl/>
@@ -508,9 +518,11 @@
       </w:r>
     </w:p>
     <w:p>
+      <w:proofErr w:type="spellStart"/>
       <w:r>
         <w:t>UserCart</w:t>
       </w:r>
+      <w:proofErr w:type="spellEnd"/>
       <w:r>
         <w:rPr>
           <w:rtl/>
@@ -576,9 +588,11 @@
           <w:rtl/>
         </w:rPr>
       </w:pPr>
+      <w:proofErr w:type="spellStart"/>
       <w:r>
         <w:t>StoreCart</w:t>
       </w:r>
+      <w:proofErr w:type="spellEnd"/>
       <w:r>
         <w:rPr>
           <w:rtl/>
@@ -592,9 +606,14 @@
         </w:rPr>
         <w:t xml:space="preserve">, לכל משתמש יש לכל היותר </w:t>
       </w:r>
+      <w:proofErr w:type="spellStart"/>
       <w:proofErr w:type="gramStart"/>
       <w:r>
-        <w:t xml:space="preserve">storeCart </w:t>
+        <w:t>storeCart</w:t>
+      </w:r>
+      <w:proofErr w:type="spellEnd"/>
+      <w:r>
+        <w:t xml:space="preserve"> </w:t>
       </w:r>
       <w:r>
         <w:rPr>
@@ -669,9 +688,11 @@
           <w:rtl/>
         </w:rPr>
       </w:pPr>
+      <w:proofErr w:type="spellStart"/>
       <w:r>
         <w:t>BuyingPolicy</w:t>
       </w:r>
+      <w:proofErr w:type="spellEnd"/>
       <w:r>
         <w:rPr>
           <w:rtl/>
@@ -685,6 +706,7 @@
           <w:rtl/>
         </w:rPr>
       </w:pPr>
+      <w:proofErr w:type="spellStart"/>
       <w:r>
         <w:t>Bu</w:t>
       </w:r>
@@ -694,6 +716,7 @@
       <w:r>
         <w:t>ingOption</w:t>
       </w:r>
+      <w:proofErr w:type="spellEnd"/>
       <w:r>
         <w:rPr>
           <w:rtl/>
@@ -723,9 +746,11 @@
           <w:rtl/>
         </w:rPr>
       </w:pPr>
+      <w:proofErr w:type="spellStart"/>
       <w:r>
         <w:t>SupplySystem</w:t>
       </w:r>
+      <w:proofErr w:type="spellEnd"/>
       <w:r>
         <w:rPr>
           <w:rtl/>
@@ -739,9 +764,11 @@
           <w:rtl/>
         </w:rPr>
       </w:pPr>
+      <w:proofErr w:type="spellStart"/>
       <w:r>
         <w:t>DiscountPolicy</w:t>
       </w:r>
+      <w:proofErr w:type="spellEnd"/>
       <w:r>
         <w:rPr>
           <w:rtl/>
@@ -755,9 +782,11 @@
           <w:rtl/>
         </w:rPr>
       </w:pPr>
+      <w:proofErr w:type="spellStart"/>
       <w:r>
         <w:t>DiscountOption</w:t>
       </w:r>
+      <w:proofErr w:type="spellEnd"/>
       <w:r>
         <w:rPr>
           <w:rtl/>
@@ -814,9 +843,11 @@
           <w:rtl/>
         </w:rPr>
       </w:pPr>
+      <w:proofErr w:type="spellStart"/>
       <w:r>
         <w:t>PaymentSystem</w:t>
       </w:r>
+      <w:proofErr w:type="spellEnd"/>
       <w:r>
         <w:rPr>
           <w:rtl/>
@@ -837,7 +868,21 @@
         <w:rPr>
           <w:rtl/>
         </w:rPr>
-        <w:t>: המחלקה אחראית על הגדרת טרנזקצייה מוצלחת, שומרת את הקונה והמוכר, את כמות הכסף שעבר, זמן הביצוע ועוד.</w:t>
+        <w:t xml:space="preserve">: המחלקה אחראית על הגדרת </w:t>
+      </w:r>
+      <w:proofErr w:type="spellStart"/>
+      <w:r>
+        <w:rPr>
+          <w:rtl/>
+        </w:rPr>
+        <w:t>טרנזקצייה</w:t>
+      </w:r>
+      <w:proofErr w:type="spellEnd"/>
+      <w:r>
+        <w:rPr>
+          <w:rtl/>
+        </w:rPr>
+        <w:t xml:space="preserve"> מוצלחת, שומרת את הקונה והמוכר, את כמות הכסף שעבר, זמן הביצוע ועוד.</w:t>
       </w:r>
     </w:p>
     <w:p>
@@ -3177,7 +3222,23 @@
           <w:rFonts w:asciiTheme="minorBidi" w:hAnsiTheme="minorBidi" w:hint="cs"/>
           <w:rtl/>
         </w:rPr>
-        <w:t xml:space="preserve"> השלמת הטרנזקציה עם פרטי עגלת הקניות המוזנים.</w:t>
+        <w:t xml:space="preserve"> השלמת </w:t>
+      </w:r>
+      <w:proofErr w:type="spellStart"/>
+      <w:r>
+        <w:rPr>
+          <w:rFonts w:asciiTheme="minorBidi" w:hAnsiTheme="minorBidi" w:hint="cs"/>
+          <w:rtl/>
+        </w:rPr>
+        <w:t>הטרנזקציה</w:t>
+      </w:r>
+      <w:proofErr w:type="spellEnd"/>
+      <w:r>
+        <w:rPr>
+          <w:rFonts w:asciiTheme="minorBidi" w:hAnsiTheme="minorBidi" w:hint="cs"/>
+          <w:rtl/>
+        </w:rPr>
+        <w:t xml:space="preserve"> עם פרטי עגלת הקניות המוזנים.</w:t>
       </w:r>
     </w:p>
     <w:p>
@@ -3425,7 +3486,23 @@
           <w:rFonts w:asciiTheme="minorBidi" w:hAnsiTheme="minorBidi" w:hint="cs"/>
           <w:rtl/>
         </w:rPr>
-        <w:t xml:space="preserve"> ביצוע טרנזקציה.</w:t>
+        <w:t xml:space="preserve"> ביצוע </w:t>
+      </w:r>
+      <w:proofErr w:type="spellStart"/>
+      <w:r>
+        <w:rPr>
+          <w:rFonts w:asciiTheme="minorBidi" w:hAnsiTheme="minorBidi" w:hint="cs"/>
+          <w:rtl/>
+        </w:rPr>
+        <w:t>טרנזקציה</w:t>
+      </w:r>
+      <w:proofErr w:type="spellEnd"/>
+      <w:r>
+        <w:rPr>
+          <w:rFonts w:asciiTheme="minorBidi" w:hAnsiTheme="minorBidi" w:hint="cs"/>
+          <w:rtl/>
+        </w:rPr>
+        <w:t>.</w:t>
       </w:r>
     </w:p>
     <w:p>
@@ -3568,7 +3645,23 @@
           <w:rFonts w:asciiTheme="minorBidi" w:hAnsiTheme="minorBidi" w:hint="cs"/>
           <w:rtl/>
         </w:rPr>
-        <w:t xml:space="preserve"> ביצוע טרנזקציה.</w:t>
+        <w:t xml:space="preserve"> ביצוע </w:t>
+      </w:r>
+      <w:proofErr w:type="spellStart"/>
+      <w:r>
+        <w:rPr>
+          <w:rFonts w:asciiTheme="minorBidi" w:hAnsiTheme="minorBidi" w:hint="cs"/>
+          <w:rtl/>
+        </w:rPr>
+        <w:t>טרנזקציה</w:t>
+      </w:r>
+      <w:proofErr w:type="spellEnd"/>
+      <w:r>
+        <w:rPr>
+          <w:rFonts w:asciiTheme="minorBidi" w:hAnsiTheme="minorBidi" w:hint="cs"/>
+          <w:rtl/>
+        </w:rPr>
+        <w:t>.</w:t>
       </w:r>
     </w:p>
     <w:p>
@@ -3644,7 +3737,23 @@
           <w:rFonts w:asciiTheme="minorBidi" w:hAnsiTheme="minorBidi" w:hint="cs"/>
           <w:rtl/>
         </w:rPr>
-        <w:t xml:space="preserve"> הודעת שגיאה, לא ניתן להשלים את הטרנזקציה עקב חסר הימצאות הסכום הדרוש באמצעי התשלום.</w:t>
+        <w:t xml:space="preserve"> הודעת שגיאה, לא ניתן להשלים את </w:t>
+      </w:r>
+      <w:proofErr w:type="spellStart"/>
+      <w:r>
+        <w:rPr>
+          <w:rFonts w:asciiTheme="minorBidi" w:hAnsiTheme="minorBidi" w:hint="cs"/>
+          <w:rtl/>
+        </w:rPr>
+        <w:t>הטרנזקציה</w:t>
+      </w:r>
+      <w:proofErr w:type="spellEnd"/>
+      <w:r>
+        <w:rPr>
+          <w:rFonts w:asciiTheme="minorBidi" w:hAnsiTheme="minorBidi" w:hint="cs"/>
+          <w:rtl/>
+        </w:rPr>
+        <w:t xml:space="preserve"> עקב חסר הימצאות הסכום הדרוש באמצעי התשלום.</w:t>
       </w:r>
     </w:p>
     <w:p>
@@ -3783,7 +3892,23 @@
           <w:rFonts w:asciiTheme="minorBidi" w:hAnsiTheme="minorBidi" w:hint="cs"/>
           <w:rtl/>
         </w:rPr>
-        <w:t xml:space="preserve"> פרטי טרנזקציה תקינים ופרטי מוכר החנות.</w:t>
+        <w:t xml:space="preserve"> פרטי </w:t>
+      </w:r>
+      <w:proofErr w:type="spellStart"/>
+      <w:r>
+        <w:rPr>
+          <w:rFonts w:asciiTheme="minorBidi" w:hAnsiTheme="minorBidi" w:hint="cs"/>
+          <w:rtl/>
+        </w:rPr>
+        <w:t>טרנזקציה</w:t>
+      </w:r>
+      <w:proofErr w:type="spellEnd"/>
+      <w:r>
+        <w:rPr>
+          <w:rFonts w:asciiTheme="minorBidi" w:hAnsiTheme="minorBidi" w:hint="cs"/>
+          <w:rtl/>
+        </w:rPr>
+        <w:t xml:space="preserve"> תקינים ופרטי מוכר החנות.</w:t>
       </w:r>
     </w:p>
     <w:p>
@@ -3912,7 +4037,23 @@
           <w:rFonts w:asciiTheme="minorBidi" w:hAnsiTheme="minorBidi" w:hint="cs"/>
           <w:rtl/>
         </w:rPr>
-        <w:t xml:space="preserve"> פרטי טרנזקציה שטרם הושלמה ופרטי מוכר החנות.</w:t>
+        <w:t xml:space="preserve"> פרטי </w:t>
+      </w:r>
+      <w:proofErr w:type="spellStart"/>
+      <w:r>
+        <w:rPr>
+          <w:rFonts w:asciiTheme="minorBidi" w:hAnsiTheme="minorBidi" w:hint="cs"/>
+          <w:rtl/>
+        </w:rPr>
+        <w:t>טרנזקציה</w:t>
+      </w:r>
+      <w:proofErr w:type="spellEnd"/>
+      <w:r>
+        <w:rPr>
+          <w:rFonts w:asciiTheme="minorBidi" w:hAnsiTheme="minorBidi" w:hint="cs"/>
+          <w:rtl/>
+        </w:rPr>
+        <w:t xml:space="preserve"> שטרם הושלמה ופרטי מוכר החנות.</w:t>
       </w:r>
     </w:p>
     <w:p>
@@ -3950,7 +4091,23 @@
           <w:rFonts w:asciiTheme="minorBidi" w:hAnsiTheme="minorBidi" w:hint="cs"/>
           <w:rtl/>
         </w:rPr>
-        <w:t xml:space="preserve"> הודעת שגיאה, יש להשלים את הטרנזקציה לפני העברת התשלום למוכר.</w:t>
+        <w:t xml:space="preserve"> הודעת שגיאה, יש להשלים את </w:t>
+      </w:r>
+      <w:proofErr w:type="spellStart"/>
+      <w:r>
+        <w:rPr>
+          <w:rFonts w:asciiTheme="minorBidi" w:hAnsiTheme="minorBidi" w:hint="cs"/>
+          <w:rtl/>
+        </w:rPr>
+        <w:t>הטרנזקציה</w:t>
+      </w:r>
+      <w:proofErr w:type="spellEnd"/>
+      <w:r>
+        <w:rPr>
+          <w:rFonts w:asciiTheme="minorBidi" w:hAnsiTheme="minorBidi" w:hint="cs"/>
+          <w:rtl/>
+        </w:rPr>
+        <w:t xml:space="preserve"> לפני העברת התשלום למוכר.</w:t>
       </w:r>
     </w:p>
     <w:p>
@@ -4385,7 +4542,23 @@
           <w:rFonts w:hint="cs"/>
           <w:rtl/>
         </w:rPr>
-        <w:t>היסטוריית רכישות אישית- רשימת הרכישות האישית שנתבצעו ע"י המשתמש.</w:t>
+        <w:t xml:space="preserve">היסטוריית רכישות אישית- רשימת הרכישות האישית </w:t>
+      </w:r>
+      <w:proofErr w:type="spellStart"/>
+      <w:r>
+        <w:rPr>
+          <w:rFonts w:hint="cs"/>
+          <w:rtl/>
+        </w:rPr>
+        <w:t>שנתבצעו</w:t>
+      </w:r>
+      <w:proofErr w:type="spellEnd"/>
+      <w:r>
+        <w:rPr>
+          <w:rFonts w:hint="cs"/>
+          <w:rtl/>
+        </w:rPr>
+        <w:t xml:space="preserve"> ע"י המשתמש.</w:t>
       </w:r>
     </w:p>
     <w:p>
@@ -4534,12 +4707,21 @@
         <w:bidi/>
         <w:spacing w:after="160" w:line="259" w:lineRule="auto"/>
       </w:pPr>
+      <w:proofErr w:type="spellStart"/>
       <w:r>
         <w:rPr>
           <w:rFonts w:cs="Arial" w:hint="cs"/>
           <w:rtl/>
         </w:rPr>
-        <w:t>טרנזקציה- מתארת פרטי רכישה שמשתמש מעוניין לבצע , מכילה את פרטי המשתמש, פרטי החנות, סכום הרכישה ועוד..</w:t>
+        <w:t>טרנזקציה</w:t>
+      </w:r>
+      <w:proofErr w:type="spellEnd"/>
+      <w:r>
+        <w:rPr>
+          <w:rFonts w:cs="Arial" w:hint="cs"/>
+          <w:rtl/>
+        </w:rPr>
+        <w:t>- מתארת פרטי רכישה שמשתמש מעוניין לבצע , מכילה את פרטי המשתמש, פרטי החנות, סכום הרכישה ועוד..</w:t>
       </w:r>
     </w:p>
     <w:p>
@@ -4862,8 +5044,16 @@
         <w:rPr>
           <w:rtl/>
         </w:rPr>
-        <w:t>המשתמש נדרש לשלם את הסכום הנקוב במוצר על מנת לקנות אותו באופן מיידי</w:t>
-      </w:r>
+        <w:t xml:space="preserve">המשתמש נדרש לשלם את הסכום הנקוב במוצר על מנת לקנות אותו באופן </w:t>
+      </w:r>
+      <w:proofErr w:type="spellStart"/>
+      <w:r>
+        <w:rPr>
+          <w:rtl/>
+        </w:rPr>
+        <w:t>מיידי</w:t>
+      </w:r>
+      <w:proofErr w:type="spellEnd"/>
       <w:r>
         <w:t>.</w:t>
       </w:r>
@@ -11976,7 +12166,22 @@
         <w:rPr>
           <w:u w:val="single"/>
         </w:rPr>
-        <w:t>Actions</w:t>
+        <w:t>Parameters</w:t>
+      </w:r>
+      <w:r>
+        <w:t>: new inventory to update.</w:t>
+      </w:r>
+    </w:p>
+    <w:p>
+      <w:pPr>
+        <w:pStyle w:val="a4"/>
+        <w:bidi w:val="0"/>
+      </w:pPr>
+      <w:r>
+        <w:rPr>
+          <w:u w:val="single"/>
+        </w:rPr>
+        <w:t>Main scenario</w:t>
       </w:r>
       <w:r>
         <w:t>:</w:t>
@@ -11992,7 +12197,7 @@
         <w:bidi w:val="0"/>
       </w:pPr>
       <w:r>
-        <w:t>Store owner changes a setting in his store's inventory.</w:t>
+        <w:t>Store owner changes his store's inventory.</w:t>
       </w:r>
     </w:p>
     <w:p>
@@ -12010,43 +12215,10 @@
     </w:p>
     <w:p>
       <w:pPr>
-        <w:bidi w:val="0"/>
-      </w:pPr>
-      <w:r>
-        <w:rPr>
-          <w:u w:val="single"/>
-        </w:rPr>
-        <w:t>Positive</w:t>
-      </w:r>
-      <w:r>
-        <w:t xml:space="preserve">: </w:t>
-      </w:r>
-      <w:r>
-        <w:br/>
-        <w:t>The store owner is trying to add a new p</w:t>
-      </w:r>
-      <w:r>
-        <w:t>roduct to the store's inventory, the store's inventory was updated accordingly.</w:t>
-      </w:r>
-      <w:r>
-        <w:br/>
-      </w:r>
-      <w:r>
-        <w:rPr>
-          <w:u w:val="single"/>
-        </w:rPr>
-        <w:t>Negative</w:t>
-      </w:r>
-      <w:r>
-        <w:t>:</w:t>
-      </w:r>
-      <w:r>
-        <w:br/>
-        <w:t>The store owner tries to add</w:t>
-      </w:r>
-      <w:r>
-        <w:t xml:space="preserve"> a negative number of a product, the process fails.</w:t>
-      </w:r>
+        <w:pStyle w:val="a4"/>
+        <w:bidi w:val="0"/>
+        <w:ind w:left="720"/>
+      </w:pPr>
     </w:p>
     <w:p>
       <w:pPr>
@@ -12069,7 +12241,7 @@
           <w:szCs w:val="32"/>
           <w:u w:val="single"/>
         </w:rPr>
-        <w:t xml:space="preserve">4.2: </w:t>
+        <w:t>4.2</w:t>
       </w:r>
       <w:r>
         <w:rPr>
@@ -12080,7 +12252,7 @@
           <w:szCs w:val="32"/>
           <w:u w:val="single"/>
         </w:rPr>
-        <w:t>Edit</w:t>
+        <w:t>.1</w:t>
       </w:r>
       <w:r>
         <w:rPr>
@@ -12091,7 +12263,7 @@
           <w:szCs w:val="32"/>
           <w:u w:val="single"/>
         </w:rPr>
-        <w:t xml:space="preserve"> discount</w:t>
+        <w:t xml:space="preserve">: </w:t>
       </w:r>
       <w:r>
         <w:rPr>
@@ -12102,167 +12274,8 @@
           <w:szCs w:val="32"/>
           <w:u w:val="single"/>
         </w:rPr>
-        <w:t xml:space="preserve"> / buying policies</w:t>
-      </w:r>
-    </w:p>
-    <w:p>
-      <w:pPr>
-        <w:pStyle w:val="a4"/>
-        <w:bidi w:val="0"/>
-      </w:pPr>
-      <w:r>
-        <w:rPr>
-          <w:u w:val="single"/>
-        </w:rPr>
-        <w:t>Actor</w:t>
-      </w:r>
-      <w:r>
-        <w:t xml:space="preserve">: Store owner </w:t>
-      </w:r>
-    </w:p>
-    <w:p>
-      <w:pPr>
-        <w:pStyle w:val="a4"/>
-        <w:bidi w:val="0"/>
-        <w:rPr>
-          <w:b/>
-          <w:bCs/>
-        </w:rPr>
-      </w:pPr>
-      <w:r>
-        <w:rPr>
-          <w:u w:val="single"/>
-        </w:rPr>
-        <w:t>preconditions</w:t>
-      </w:r>
-      <w:r>
-        <w:t>: User is already logged in as a store owner.</w:t>
-      </w:r>
-    </w:p>
-    <w:p>
-      <w:pPr>
-        <w:pStyle w:val="a4"/>
-        <w:bidi w:val="0"/>
-      </w:pPr>
-      <w:r>
-        <w:rPr>
-          <w:u w:val="single"/>
-        </w:rPr>
-        <w:t>Post conditions</w:t>
-      </w:r>
-      <w:r>
-        <w:t>: Discount is changed according</w:t>
-      </w:r>
-      <w:r>
-        <w:t xml:space="preserve"> to the user's request.</w:t>
-      </w:r>
-    </w:p>
-    <w:p>
-      <w:pPr>
-        <w:pStyle w:val="a4"/>
-        <w:bidi w:val="0"/>
-      </w:pPr>
-      <w:r>
-        <w:rPr>
-          <w:u w:val="single"/>
-        </w:rPr>
-        <w:t>Actions</w:t>
-      </w:r>
-      <w:r>
-        <w:t>:</w:t>
-      </w:r>
-    </w:p>
-    <w:p>
-      <w:pPr>
-        <w:pStyle w:val="a4"/>
-        <w:numPr>
-          <w:ilvl w:val="0"/>
-          <w:numId w:val="19"/>
-        </w:numPr>
-        <w:bidi w:val="0"/>
-      </w:pPr>
-      <w:r>
-        <w:t>Logged in store owner view</w:t>
-      </w:r>
-      <w:r>
-        <w:t>s</w:t>
-      </w:r>
-      <w:r>
-        <w:t xml:space="preserve"> the discount options.</w:t>
-      </w:r>
-    </w:p>
-    <w:p>
-      <w:pPr>
-        <w:pStyle w:val="a4"/>
-        <w:numPr>
-          <w:ilvl w:val="0"/>
-          <w:numId w:val="19"/>
-        </w:numPr>
-        <w:bidi w:val="0"/>
-      </w:pPr>
-      <w:r>
-        <w:t>Store owner changes the store's discount policy.</w:t>
-      </w:r>
-    </w:p>
-    <w:p>
-      <w:pPr>
-        <w:pStyle w:val="a4"/>
-        <w:numPr>
-          <w:ilvl w:val="0"/>
-          <w:numId w:val="19"/>
-        </w:numPr>
-        <w:bidi w:val="0"/>
-      </w:pPr>
-      <w:r>
-        <w:t>store's discount policy is changed accordingly.</w:t>
-      </w:r>
-    </w:p>
-    <w:p>
-      <w:pPr>
-        <w:bidi w:val="0"/>
-      </w:pPr>
-      <w:r>
-        <w:rPr>
-          <w:u w:val="single"/>
-        </w:rPr>
-        <w:t>Positive</w:t>
-      </w:r>
-      <w:r>
-        <w:t>:</w:t>
-      </w:r>
-      <w:r>
-        <w:br/>
-        <w:t>The store owner changes the discount successfully and the change is made in the store discount policy.</w:t>
-      </w:r>
-      <w:r>
-        <w:br/>
-      </w:r>
-      <w:r>
-        <w:rPr>
-          <w:u w:val="single"/>
-        </w:rPr>
-        <w:t>Negative</w:t>
-      </w:r>
-      <w:r>
-        <w:t>:</w:t>
-      </w:r>
-      <w:r>
-        <w:br/>
-        <w:t>A store manager without permissions tries to change the store's policy and fails.</w:t>
-      </w:r>
-    </w:p>
-    <w:p>
-      <w:pPr>
-        <w:pStyle w:val="3"/>
-        <w:bidi w:val="0"/>
-        <w:rPr>
-          <w:b/>
-          <w:bCs/>
-          <w:u w:val="single"/>
-        </w:rPr>
-      </w:pPr>
-      <w:bookmarkStart w:id="25" w:name="_4.3:_Appoint_store"/>
-      <w:bookmarkEnd w:id="25"/>
+        <w:t>Edit</w:t>
+      </w:r>
       <w:r>
         <w:rPr>
           <w:b/>
@@ -12272,7 +12285,7 @@
           <w:szCs w:val="32"/>
           <w:u w:val="single"/>
         </w:rPr>
-        <w:t xml:space="preserve">4.3: </w:t>
+        <w:t xml:space="preserve"> discount</w:t>
       </w:r>
       <w:r>
         <w:rPr>
@@ -12283,9 +12296,159 @@
           <w:szCs w:val="32"/>
           <w:u w:val="single"/>
         </w:rPr>
-        <w:t>Appoint</w:t>
-      </w:r>
-      <w:r>
+        <w:t xml:space="preserve"> </w:t>
+      </w:r>
+    </w:p>
+    <w:p>
+      <w:pPr>
+        <w:pStyle w:val="a4"/>
+        <w:bidi w:val="0"/>
+      </w:pPr>
+      <w:r>
+        <w:rPr>
+          <w:u w:val="single"/>
+        </w:rPr>
+        <w:t>Actor</w:t>
+      </w:r>
+      <w:r>
+        <w:t xml:space="preserve">: Store owner </w:t>
+      </w:r>
+    </w:p>
+    <w:p>
+      <w:pPr>
+        <w:pStyle w:val="a4"/>
+        <w:bidi w:val="0"/>
+        <w:rPr>
+          <w:b/>
+          <w:bCs/>
+        </w:rPr>
+      </w:pPr>
+      <w:r>
+        <w:rPr>
+          <w:u w:val="single"/>
+        </w:rPr>
+        <w:t>preconditions</w:t>
+      </w:r>
+      <w:r>
+        <w:t>: User is already logged in as a store owner.</w:t>
+      </w:r>
+    </w:p>
+    <w:p>
+      <w:pPr>
+        <w:pStyle w:val="a4"/>
+        <w:bidi w:val="0"/>
+      </w:pPr>
+      <w:r>
+        <w:rPr>
+          <w:u w:val="single"/>
+        </w:rPr>
+        <w:t>Post conditions</w:t>
+      </w:r>
+      <w:r>
+        <w:t>: Discount is changed according</w:t>
+      </w:r>
+      <w:r>
+        <w:t xml:space="preserve"> to the user's request.</w:t>
+      </w:r>
+    </w:p>
+    <w:p>
+      <w:pPr>
+        <w:pStyle w:val="a4"/>
+        <w:bidi w:val="0"/>
+      </w:pPr>
+      <w:r>
+        <w:rPr>
+          <w:u w:val="single"/>
+        </w:rPr>
+        <w:t>Parameters</w:t>
+      </w:r>
+      <w:r>
+        <w:t>: new</w:t>
+      </w:r>
+      <w:r>
+        <w:t xml:space="preserve"> discount/ discount </w:t>
+      </w:r>
+      <w:r>
+        <w:t>to update.</w:t>
+      </w:r>
+    </w:p>
+    <w:p>
+      <w:pPr>
+        <w:pStyle w:val="a4"/>
+        <w:bidi w:val="0"/>
+      </w:pPr>
+      <w:r>
+        <w:rPr>
+          <w:u w:val="single"/>
+        </w:rPr>
+        <w:t xml:space="preserve">Main </w:t>
+      </w:r>
+      <w:r>
+        <w:rPr>
+          <w:u w:val="single"/>
+        </w:rPr>
+        <w:t>scenario</w:t>
+      </w:r>
+      <w:r>
+        <w:t>:</w:t>
+      </w:r>
+    </w:p>
+    <w:p>
+      <w:pPr>
+        <w:pStyle w:val="a4"/>
+        <w:numPr>
+          <w:ilvl w:val="0"/>
+          <w:numId w:val="19"/>
+        </w:numPr>
+        <w:bidi w:val="0"/>
+      </w:pPr>
+      <w:r>
+        <w:t>Logged in store owner view</w:t>
+      </w:r>
+      <w:r>
+        <w:t>s</w:t>
+      </w:r>
+      <w:r>
+        <w:t xml:space="preserve"> the discount options.</w:t>
+      </w:r>
+    </w:p>
+    <w:p>
+      <w:pPr>
+        <w:pStyle w:val="a4"/>
+        <w:numPr>
+          <w:ilvl w:val="0"/>
+          <w:numId w:val="19"/>
+        </w:numPr>
+        <w:bidi w:val="0"/>
+      </w:pPr>
+      <w:r>
+        <w:t>Store owner changes the store's discount policy.</w:t>
+      </w:r>
+    </w:p>
+    <w:p>
+      <w:pPr>
+        <w:pStyle w:val="a4"/>
+        <w:numPr>
+          <w:ilvl w:val="0"/>
+          <w:numId w:val="19"/>
+        </w:numPr>
+        <w:bidi w:val="0"/>
+      </w:pPr>
+      <w:r>
+        <w:t>store's discount policy is changed accordingly.</w:t>
+      </w:r>
+    </w:p>
+    <w:p>
+      <w:pPr>
+        <w:pStyle w:val="a4"/>
+        <w:bidi w:val="0"/>
+        <w:ind w:left="720"/>
+      </w:pPr>
+    </w:p>
+    <w:p>
+      <w:pPr>
+        <w:pStyle w:val="3"/>
+        <w:bidi w:val="0"/>
         <w:rPr>
           <w:b/>
           <w:bCs/>
@@ -12294,6 +12457,308 @@
           <w:szCs w:val="32"/>
           <w:u w:val="single"/>
         </w:rPr>
+      </w:pPr>
+      <w:r>
+        <w:rPr>
+          <w:b/>
+          <w:bCs/>
+          <w:color w:val="auto"/>
+          <w:sz w:val="32"/>
+          <w:szCs w:val="32"/>
+          <w:u w:val="single"/>
+        </w:rPr>
+        <w:t>4.2</w:t>
+      </w:r>
+      <w:r>
+        <w:rPr>
+          <w:b/>
+          <w:bCs/>
+          <w:color w:val="auto"/>
+          <w:sz w:val="32"/>
+          <w:szCs w:val="32"/>
+          <w:u w:val="single"/>
+        </w:rPr>
+        <w:t>.</w:t>
+      </w:r>
+      <w:r>
+        <w:rPr>
+          <w:b/>
+          <w:bCs/>
+          <w:color w:val="auto"/>
+          <w:sz w:val="32"/>
+          <w:szCs w:val="32"/>
+          <w:u w:val="single"/>
+        </w:rPr>
+        <w:t>2</w:t>
+      </w:r>
+      <w:r>
+        <w:rPr>
+          <w:b/>
+          <w:bCs/>
+          <w:color w:val="auto"/>
+          <w:sz w:val="32"/>
+          <w:szCs w:val="32"/>
+          <w:u w:val="single"/>
+        </w:rPr>
+        <w:t xml:space="preserve">: </w:t>
+      </w:r>
+      <w:r>
+        <w:rPr>
+          <w:b/>
+          <w:bCs/>
+          <w:color w:val="auto"/>
+          <w:sz w:val="32"/>
+          <w:szCs w:val="32"/>
+          <w:u w:val="single"/>
+        </w:rPr>
+        <w:t>Edit buying policies</w:t>
+      </w:r>
+    </w:p>
+    <w:p>
+      <w:pPr>
+        <w:pStyle w:val="a4"/>
+        <w:bidi w:val="0"/>
+      </w:pPr>
+      <w:bookmarkStart w:id="25" w:name="_4.3:_Appoint_store"/>
+      <w:bookmarkEnd w:id="25"/>
+      <w:r>
+        <w:rPr>
+          <w:u w:val="single"/>
+        </w:rPr>
+        <w:t>Actor</w:t>
+      </w:r>
+      <w:r>
+        <w:t xml:space="preserve">: Store owner </w:t>
+      </w:r>
+    </w:p>
+    <w:p>
+      <w:pPr>
+        <w:pStyle w:val="a4"/>
+        <w:bidi w:val="0"/>
+        <w:rPr>
+          <w:b/>
+          <w:bCs/>
+        </w:rPr>
+      </w:pPr>
+      <w:r>
+        <w:rPr>
+          <w:u w:val="single"/>
+        </w:rPr>
+        <w:t>preconditions</w:t>
+      </w:r>
+      <w:r>
+        <w:t>: User is already logged in as a store owner.</w:t>
+      </w:r>
+    </w:p>
+    <w:p>
+      <w:pPr>
+        <w:pStyle w:val="a4"/>
+        <w:bidi w:val="0"/>
+      </w:pPr>
+      <w:r>
+        <w:rPr>
+          <w:u w:val="single"/>
+        </w:rPr>
+        <w:t>Post conditions</w:t>
+      </w:r>
+      <w:r>
+        <w:t xml:space="preserve">: </w:t>
+      </w:r>
+      <w:r>
+        <w:t>Buying policies are</w:t>
+      </w:r>
+      <w:r>
+        <w:t xml:space="preserve"> changed according to the user's request.</w:t>
+      </w:r>
+    </w:p>
+    <w:p>
+      <w:pPr>
+        <w:pStyle w:val="a4"/>
+        <w:bidi w:val="0"/>
+      </w:pPr>
+      <w:r>
+        <w:rPr>
+          <w:u w:val="single"/>
+        </w:rPr>
+        <w:t>Parameters</w:t>
+      </w:r>
+      <w:r>
+        <w:t xml:space="preserve">: new </w:t>
+      </w:r>
+      <w:r>
+        <w:t>buying policy</w:t>
+      </w:r>
+      <w:r>
+        <w:t xml:space="preserve">/ </w:t>
+      </w:r>
+      <w:r>
+        <w:t>policy</w:t>
+      </w:r>
+      <w:r>
+        <w:t xml:space="preserve"> to update.</w:t>
+      </w:r>
+    </w:p>
+    <w:p>
+      <w:pPr>
+        <w:pStyle w:val="a4"/>
+        <w:bidi w:val="0"/>
+      </w:pPr>
+      <w:r>
+        <w:rPr>
+          <w:u w:val="single"/>
+        </w:rPr>
+        <w:t xml:space="preserve">Main </w:t>
+      </w:r>
+      <w:r>
+        <w:rPr>
+          <w:u w:val="single"/>
+        </w:rPr>
+        <w:t>scenario</w:t>
+      </w:r>
+      <w:r>
+        <w:t>:</w:t>
+      </w:r>
+    </w:p>
+    <w:p>
+      <w:pPr>
+        <w:pStyle w:val="a4"/>
+        <w:numPr>
+          <w:ilvl w:val="0"/>
+          <w:numId w:val="87"/>
+        </w:numPr>
+        <w:bidi w:val="0"/>
+      </w:pPr>
+      <w:r>
+        <w:t xml:space="preserve">Logged in store owner views the </w:t>
+      </w:r>
+      <w:r>
+        <w:t>buying</w:t>
+      </w:r>
+      <w:r>
+        <w:t xml:space="preserve"> options.</w:t>
+      </w:r>
+    </w:p>
+    <w:p>
+      <w:pPr>
+        <w:pStyle w:val="a4"/>
+        <w:numPr>
+          <w:ilvl w:val="0"/>
+          <w:numId w:val="87"/>
+        </w:numPr>
+        <w:bidi w:val="0"/>
+      </w:pPr>
+      <w:r>
+        <w:t xml:space="preserve">Store owner changes the store's </w:t>
+      </w:r>
+      <w:r>
+        <w:t xml:space="preserve">Buying </w:t>
+      </w:r>
+      <w:r>
+        <w:t>policy.</w:t>
+      </w:r>
+    </w:p>
+    <w:p>
+      <w:pPr>
+        <w:pStyle w:val="a4"/>
+        <w:numPr>
+          <w:ilvl w:val="0"/>
+          <w:numId w:val="87"/>
+        </w:numPr>
+        <w:bidi w:val="0"/>
+      </w:pPr>
+      <w:r>
+        <w:t xml:space="preserve">store's </w:t>
+      </w:r>
+      <w:r>
+        <w:t xml:space="preserve">Buying </w:t>
+      </w:r>
+      <w:r>
+        <w:t>policy is changed accordingly.</w:t>
+      </w:r>
+    </w:p>
+    <w:p>
+      <w:pPr>
+        <w:pStyle w:val="a4"/>
+        <w:bidi w:val="0"/>
+        <w:ind w:left="720"/>
+      </w:pPr>
+    </w:p>
+    <w:p>
+      <w:pPr>
+        <w:pStyle w:val="a4"/>
+        <w:bidi w:val="0"/>
+        <w:ind w:left="720"/>
+      </w:pPr>
+    </w:p>
+    <w:p>
+      <w:pPr>
+        <w:pStyle w:val="a4"/>
+        <w:bidi w:val="0"/>
+        <w:ind w:left="720"/>
+      </w:pPr>
+    </w:p>
+    <w:p>
+      <w:pPr>
+        <w:pStyle w:val="a4"/>
+        <w:bidi w:val="0"/>
+        <w:ind w:left="720"/>
+      </w:pPr>
+    </w:p>
+    <w:p>
+      <w:pPr>
+        <w:pStyle w:val="3"/>
+        <w:bidi w:val="0"/>
+        <w:rPr>
+          <w:b/>
+          <w:bCs/>
+          <w:color w:val="auto"/>
+          <w:sz w:val="32"/>
+          <w:szCs w:val="32"/>
+          <w:u w:val="single"/>
+        </w:rPr>
+      </w:pPr>
+    </w:p>
+    <w:p>
+      <w:pPr>
+        <w:pStyle w:val="3"/>
+        <w:bidi w:val="0"/>
+        <w:rPr>
+          <w:b/>
+          <w:bCs/>
+          <w:u w:val="single"/>
+        </w:rPr>
+      </w:pPr>
+      <w:r>
+        <w:rPr>
+          <w:b/>
+          <w:bCs/>
+          <w:color w:val="auto"/>
+          <w:sz w:val="32"/>
+          <w:szCs w:val="32"/>
+          <w:u w:val="single"/>
+        </w:rPr>
+        <w:t xml:space="preserve">4.3: </w:t>
+      </w:r>
+      <w:r>
+        <w:rPr>
+          <w:b/>
+          <w:bCs/>
+          <w:color w:val="auto"/>
+          <w:sz w:val="32"/>
+          <w:szCs w:val="32"/>
+          <w:u w:val="single"/>
+        </w:rPr>
+        <w:t>Appoint</w:t>
+      </w:r>
+      <w:r>
+        <w:rPr>
+          <w:b/>
+          <w:bCs/>
+          <w:color w:val="auto"/>
+          <w:sz w:val="32"/>
+          <w:szCs w:val="32"/>
+          <w:u w:val="single"/>
+        </w:rPr>
         <w:t xml:space="preserve"> store owner </w:t>
       </w:r>
     </w:p>
@@ -12311,6 +12776,26 @@
       <w:r>
         <w:t>: Store owner</w:t>
       </w:r>
+    </w:p>
+    <w:p>
+      <w:pPr>
+        <w:pStyle w:val="a4"/>
+        <w:numPr>
+          <w:ilvl w:val="0"/>
+          <w:numId w:val="21"/>
+        </w:numPr>
+        <w:bidi w:val="0"/>
+      </w:pPr>
+      <w:r>
+        <w:lastRenderedPageBreak/>
+        <w:t>Otherwise, the process fails, and the subscriber is not added as a store owner.</w:t>
+      </w:r>
+    </w:p>
+    <w:p>
+      <w:pPr>
+        <w:pStyle w:val="a4"/>
+        <w:bidi w:val="0"/>
+      </w:pPr>
       <w:r>
         <w:br/>
       </w:r>
@@ -12410,10 +12895,53 @@
         <w:rPr>
           <w:u w:val="single"/>
         </w:rPr>
-        <w:t>Actions</w:t>
+        <w:t>Parameters</w:t>
       </w:r>
       <w:r>
         <w:t>:</w:t>
+      </w:r>
+      <w:r>
+        <w:t xml:space="preserve"> name of subscriber.</w:t>
+      </w:r>
+    </w:p>
+    <w:p>
+      <w:pPr>
+        <w:pStyle w:val="a4"/>
+        <w:bidi w:val="0"/>
+      </w:pPr>
+      <w:r>
+        <w:rPr>
+          <w:u w:val="single"/>
+        </w:rPr>
+        <w:t xml:space="preserve">Main </w:t>
+      </w:r>
+      <w:r>
+        <w:rPr>
+          <w:u w:val="single"/>
+        </w:rPr>
+        <w:t>scenario</w:t>
+      </w:r>
+      <w:r>
+        <w:t>:</w:t>
+      </w:r>
+    </w:p>
+    <w:p>
+      <w:pPr>
+        <w:pStyle w:val="a4"/>
+        <w:bidi w:val="0"/>
+        <w:ind w:left="360"/>
+      </w:pPr>
+      <w:r>
+        <w:t>1</w:t>
+      </w:r>
+      <w:r>
+        <w:t xml:space="preserve">.    </w:t>
+      </w:r>
+      <w:r>
+        <w:t>store</w:t>
+      </w:r>
+      <w:r>
+        <w:t xml:space="preserve"> owner adds a new store owner</w:t>
       </w:r>
     </w:p>
     <w:p>
@@ -12426,7 +12954,19 @@
         <w:bidi w:val="0"/>
       </w:pPr>
       <w:r>
-        <w:t>store owner adds a new store owner</w:t>
+        <w:t xml:space="preserve">the </w:t>
+      </w:r>
+      <w:r>
+        <w:t>system</w:t>
+      </w:r>
+      <w:r>
+        <w:t xml:space="preserve"> checks if the subscriber is </w:t>
+      </w:r>
+      <w:r>
+        <w:t>not already an owner</w:t>
+      </w:r>
+      <w:r>
+        <w:t>.</w:t>
       </w:r>
     </w:p>
     <w:p>
@@ -12439,10 +12979,42 @@
         <w:bidi w:val="0"/>
       </w:pPr>
       <w:r>
-        <w:t xml:space="preserve">the system checks if the subscriber is </w:t>
-      </w:r>
-      <w:r>
-        <w:t>not already an owner</w:t>
+        <w:t>T</w:t>
+      </w:r>
+      <w:r>
+        <w:t>he subscriber is available the system adds the subscriber as a new store owner.</w:t>
+      </w:r>
+    </w:p>
+    <w:p>
+      <w:pPr>
+        <w:pStyle w:val="a4"/>
+        <w:numPr>
+          <w:ilvl w:val="0"/>
+          <w:numId w:val="52"/>
+        </w:numPr>
+        <w:bidi w:val="0"/>
+        <w:rPr>
+          <w:u w:val="single"/>
+        </w:rPr>
+      </w:pPr>
+      <w:r>
+        <w:rPr>
+          <w:u w:val="single"/>
+        </w:rPr>
+        <w:t>Alternate:</w:t>
+      </w:r>
+    </w:p>
+    <w:p>
+      <w:pPr>
+        <w:pStyle w:val="a4"/>
+        <w:bidi w:val="0"/>
+        <w:ind w:left="360"/>
+      </w:pPr>
+      <w:r>
+        <w:t>2.</w:t>
+      </w:r>
+      <w:r>
+        <w:t>1 The subscriber is already a store owner</w:t>
       </w:r>
       <w:r>
         <w:t>.</w:t>
@@ -12451,104 +13023,17 @@
     <w:p>
       <w:pPr>
         <w:pStyle w:val="a4"/>
-        <w:numPr>
-          <w:ilvl w:val="0"/>
-          <w:numId w:val="21"/>
-        </w:numPr>
-        <w:bidi w:val="0"/>
-      </w:pPr>
-      <w:r>
-        <w:lastRenderedPageBreak/>
-        <w:t>if the subscriber is available the system adds the subscriber as a new store owner.</w:t>
-      </w:r>
-    </w:p>
-    <w:p>
-      <w:pPr>
-        <w:pStyle w:val="a4"/>
-        <w:numPr>
-          <w:ilvl w:val="0"/>
-          <w:numId w:val="21"/>
-        </w:numPr>
-        <w:bidi w:val="0"/>
-      </w:pPr>
-      <w:r>
-        <w:t xml:space="preserve">Otherwise, the process fails, and the subscriber </w:t>
-      </w:r>
-      <w:r>
-        <w:t>is not</w:t>
-      </w:r>
-      <w:r>
-        <w:t xml:space="preserve"> add</w:t>
-      </w:r>
-      <w:r>
-        <w:t>ed</w:t>
-      </w:r>
-      <w:r>
-        <w:t xml:space="preserve"> as a store owner.</w:t>
-      </w:r>
-    </w:p>
-    <w:p>
-      <w:pPr>
-        <w:bidi w:val="0"/>
-      </w:pPr>
-      <w:r>
-        <w:rPr>
-          <w:u w:val="single"/>
-        </w:rPr>
-        <w:t>Positive</w:t>
-      </w:r>
-      <w:r>
-        <w:t>:</w:t>
-      </w:r>
-      <w:r>
-        <w:br/>
-        <w:t xml:space="preserve">The store owner tries to add a new store owner, since the subscriber </w:t>
-      </w:r>
-      <w:r>
-        <w:t>does</w:t>
-      </w:r>
-      <w:r>
-        <w:t xml:space="preserve"> </w:t>
-      </w:r>
-      <w:r>
-        <w:t>not own the</w:t>
-      </w:r>
-      <w:r>
-        <w:t xml:space="preserve"> store</w:t>
-      </w:r>
-      <w:r>
-        <w:t xml:space="preserve">, </w:t>
-      </w:r>
-      <w:r>
-        <w:t>the subscriber become</w:t>
-      </w:r>
-      <w:r>
-        <w:t>s</w:t>
-      </w:r>
-      <w:r>
-        <w:t xml:space="preserve"> a new store owner. </w:t>
-      </w:r>
-      <w:r>
-        <w:br/>
-      </w:r>
-      <w:r>
-        <w:rPr>
-          <w:u w:val="single"/>
-        </w:rPr>
-        <w:t>Negative</w:t>
-      </w:r>
-      <w:r>
-        <w:t>:</w:t>
-      </w:r>
-      <w:r>
-        <w:br/>
-        <w:t xml:space="preserve">The store owner tries to add a new store owner, the subscriber is already registered as a store </w:t>
-      </w:r>
-      <w:r>
-        <w:t>owner</w:t>
-      </w:r>
-      <w:r>
-        <w:t xml:space="preserve"> and the process fails. </w:t>
+        <w:bidi w:val="0"/>
+        <w:ind w:firstLine="360"/>
+      </w:pPr>
+      <w:r>
+        <w:t>2.</w:t>
+      </w:r>
+      <w:r>
+        <w:t>2 The process fails</w:t>
+      </w:r>
+      <w:r>
+        <w:t>.</w:t>
       </w:r>
     </w:p>
     <w:p>
@@ -12561,8 +13046,6 @@
           <w:u w:val="single"/>
         </w:rPr>
       </w:pPr>
-      <w:bookmarkStart w:id="26" w:name="_4.5:_Appoint_store"/>
-      <w:bookmarkEnd w:id="26"/>
       <w:r>
         <w:rPr>
           <w:b/>
@@ -12685,7 +13168,7 @@
         </w:rPr>
         <w:t xml:space="preserve"> </w:t>
       </w:r>
-      <w:bookmarkStart w:id="27" w:name="_Hlk66876858"/>
+      <w:bookmarkStart w:id="26" w:name="_Hlk66876858"/>
       <w:r>
         <w:rPr>
           <w:rFonts w:ascii="Calibri" w:hAnsi="Calibri" w:cs="Calibri"/>
@@ -12694,7 +13177,7 @@
         </w:rPr>
         <w:t>permissions</w:t>
       </w:r>
-      <w:bookmarkEnd w:id="27"/>
+      <w:bookmarkEnd w:id="26"/>
       <w:r>
         <w:rPr>
           <w:rFonts w:ascii="Assistant" w:hAnsi="Assistant"/>
@@ -12705,6 +13188,21 @@
         </w:rPr>
         <w:t>.</w:t>
       </w:r>
+    </w:p>
+    <w:p>
+      <w:pPr>
+        <w:pStyle w:val="a4"/>
+        <w:bidi w:val="0"/>
+      </w:pPr>
+      <w:r>
+        <w:rPr>
+          <w:u w:val="single"/>
+        </w:rPr>
+        <w:t>Parameters</w:t>
+      </w:r>
+      <w:r>
+        <w:t>: name of subscriber.</w:t>
+      </w:r>
       <w:r>
         <w:br/>
       </w:r>
@@ -12712,7 +13210,13 @@
         <w:rPr>
           <w:u w:val="single"/>
         </w:rPr>
-        <w:t>Actions</w:t>
+        <w:t xml:space="preserve">Main </w:t>
+      </w:r>
+      <w:r>
+        <w:rPr>
+          <w:u w:val="single"/>
+        </w:rPr>
+        <w:t>scenario</w:t>
       </w:r>
       <w:r>
         <w:t>:</w:t>
@@ -12760,7 +13264,10 @@
         <w:bidi w:val="0"/>
       </w:pPr>
       <w:r>
-        <w:t>If the subscriber is available, the system adds the new store manager to the store.</w:t>
+        <w:t>T</w:t>
+      </w:r>
+      <w:r>
+        <w:t>he subscriber is available, the system adds the new store manager to the store.</w:t>
       </w:r>
     </w:p>
     <w:p>
@@ -12768,61 +13275,51 @@
         <w:pStyle w:val="a4"/>
         <w:numPr>
           <w:ilvl w:val="0"/>
-          <w:numId w:val="23"/>
-        </w:numPr>
-        <w:bidi w:val="0"/>
-      </w:pPr>
-      <w:proofErr w:type="gramStart"/>
-      <w:r>
-        <w:t>otherwise</w:t>
-      </w:r>
-      <w:proofErr w:type="gramEnd"/>
-      <w:r>
-        <w:t xml:space="preserve"> the process fails, and the subscriber isn’t added as a store manager.</w:t>
-      </w:r>
-    </w:p>
-    <w:p>
-      <w:pPr>
-        <w:bidi w:val="0"/>
-      </w:pPr>
-      <w:r>
-        <w:rPr>
-          <w:u w:val="single"/>
-        </w:rPr>
-        <w:t>Positive</w:t>
-      </w:r>
-      <w:r>
-        <w:t>:</w:t>
-      </w:r>
-      <w:r>
-        <w:br/>
-        <w:t xml:space="preserve">The store owner tries to add a new store manager, since the subscriber is not registered as a store manager or store owner the subscriber becomes a new store manager. </w:t>
-      </w:r>
-      <w:r>
-        <w:rPr>
-          <w:u w:val="single"/>
-        </w:rPr>
-        <w:br/>
-      </w:r>
-      <w:r>
-        <w:rPr>
-          <w:u w:val="single"/>
-        </w:rPr>
-        <w:t>Negative</w:t>
-      </w:r>
-      <w:r>
-        <w:t>:</w:t>
-      </w:r>
-      <w:r>
-        <w:br/>
-        <w:t>The store owner tries to add a new store manager, the subsc</w:t>
-      </w:r>
-      <w:r>
-        <w:t>riber is already registered as the</w:t>
-      </w:r>
-      <w:r>
-        <w:t xml:space="preserve"> store manager and the process fails. </w:t>
-      </w:r>
+          <w:numId w:val="52"/>
+        </w:numPr>
+        <w:bidi w:val="0"/>
+        <w:rPr>
+          <w:u w:val="single"/>
+        </w:rPr>
+      </w:pPr>
+      <w:r>
+        <w:rPr>
+          <w:u w:val="single"/>
+        </w:rPr>
+        <w:t>Alternate:</w:t>
+      </w:r>
+    </w:p>
+    <w:p>
+      <w:pPr>
+        <w:pStyle w:val="a4"/>
+        <w:bidi w:val="0"/>
+        <w:ind w:left="360"/>
+      </w:pPr>
+      <w:r>
+        <w:t xml:space="preserve">2.1 The subscriber is already a store </w:t>
+      </w:r>
+      <w:r>
+        <w:t>manager.</w:t>
+      </w:r>
+    </w:p>
+    <w:p>
+      <w:pPr>
+        <w:pStyle w:val="a4"/>
+        <w:bidi w:val="0"/>
+        <w:ind w:firstLine="360"/>
+      </w:pPr>
+      <w:r>
+        <w:t>2.2 The process fails</w:t>
+      </w:r>
+      <w:r>
+        <w:t>.</w:t>
+      </w:r>
+    </w:p>
+    <w:p>
+      <w:pPr>
+        <w:pStyle w:val="a4"/>
+        <w:bidi w:val="0"/>
+      </w:pPr>
     </w:p>
     <w:p>
       <w:pPr>
@@ -12834,8 +13331,8 @@
           <w:u w:val="single"/>
         </w:rPr>
       </w:pPr>
-      <w:bookmarkStart w:id="28" w:name="_4.6:_Edit_store"/>
-      <w:bookmarkEnd w:id="28"/>
+      <w:bookmarkStart w:id="27" w:name="_4.6:_Edit_store"/>
+      <w:bookmarkEnd w:id="27"/>
       <w:r>
         <w:rPr>
           <w:b/>
@@ -12930,6 +13427,27 @@
       <w:r>
         <w:t>: User can view and edit the manager permissions in the store</w:t>
       </w:r>
+    </w:p>
+    <w:p>
+      <w:pPr>
+        <w:pStyle w:val="a4"/>
+        <w:bidi w:val="0"/>
+      </w:pPr>
+      <w:r>
+        <w:rPr>
+          <w:u w:val="single"/>
+        </w:rPr>
+        <w:t>Parameters</w:t>
+      </w:r>
+      <w:r>
+        <w:t>: name of subscriber</w:t>
+      </w:r>
+      <w:r>
+        <w:t>, permission to edit</w:t>
+      </w:r>
+      <w:r>
+        <w:t>.</w:t>
+      </w:r>
       <w:r>
         <w:br/>
       </w:r>
@@ -12937,7 +13455,13 @@
         <w:rPr>
           <w:u w:val="single"/>
         </w:rPr>
-        <w:t>Action</w:t>
+        <w:t xml:space="preserve">Main </w:t>
+      </w:r>
+      <w:r>
+        <w:rPr>
+          <w:u w:val="single"/>
+        </w:rPr>
+        <w:t>scenario</w:t>
       </w:r>
       <w:r>
         <w:t>:</w:t>
@@ -12971,46 +13495,6 @@
     </w:p>
     <w:p>
       <w:pPr>
-        <w:bidi w:val="0"/>
-      </w:pPr>
-      <w:r>
-        <w:rPr>
-          <w:u w:val="single"/>
-        </w:rPr>
-        <w:t>Positive</w:t>
-      </w:r>
-      <w:r>
-        <w:t>:</w:t>
-      </w:r>
-      <w:r>
-        <w:br/>
-        <w:t>The store owner changes the manager permissions, and the permissions are changed accordingly.</w:t>
-      </w:r>
-      <w:r>
-        <w:br/>
-      </w:r>
-      <w:r>
-        <w:rPr>
-          <w:u w:val="single"/>
-        </w:rPr>
-        <w:t>Negative</w:t>
-      </w:r>
-      <w:r>
-        <w:t>:</w:t>
-      </w:r>
-      <w:r>
-        <w:br/>
-        <w:t xml:space="preserve">The store </w:t>
-      </w:r>
-      <w:r>
-        <w:t>owner</w:t>
-      </w:r>
-      <w:r>
-        <w:t xml:space="preserve"> tries to change the manager permissions but does not have the right permission to do so, the process fails.</w:t>
-      </w:r>
-    </w:p>
-    <w:p>
-      <w:pPr>
         <w:pStyle w:val="3"/>
         <w:bidi w:val="0"/>
         <w:rPr>
@@ -13019,8 +13503,8 @@
           <w:u w:val="single"/>
         </w:rPr>
       </w:pPr>
-      <w:bookmarkStart w:id="29" w:name="_4.7:_Remove_store"/>
-      <w:bookmarkEnd w:id="29"/>
+      <w:bookmarkStart w:id="28" w:name="_4.7:_Remove_store"/>
+      <w:bookmarkEnd w:id="28"/>
       <w:r>
         <w:rPr>
           <w:b/>
@@ -13122,6 +13606,24 @@
       <w:r>
         <w:t>: Subscriber is no longer a store manager.</w:t>
       </w:r>
+    </w:p>
+    <w:p>
+      <w:pPr>
+        <w:pStyle w:val="a4"/>
+        <w:bidi w:val="0"/>
+      </w:pPr>
+      <w:r>
+        <w:rPr>
+          <w:u w:val="single"/>
+        </w:rPr>
+        <w:t>Parameters</w:t>
+      </w:r>
+      <w:r>
+        <w:t>: name of subscriber</w:t>
+      </w:r>
+      <w:r>
+        <w:t>.</w:t>
+      </w:r>
       <w:r>
         <w:br/>
       </w:r>
@@ -13129,7 +13631,13 @@
         <w:rPr>
           <w:u w:val="single"/>
         </w:rPr>
-        <w:t>Actions</w:t>
+        <w:t xml:space="preserve">Main </w:t>
+      </w:r>
+      <w:r>
+        <w:rPr>
+          <w:u w:val="single"/>
+        </w:rPr>
+        <w:t>scenario</w:t>
       </w:r>
       <w:r>
         <w:t>:</w:t>
@@ -13158,7 +13666,6 @@
         <w:bidi w:val="0"/>
       </w:pPr>
       <w:r>
-        <w:lastRenderedPageBreak/>
         <w:t>the system checks if the subscriber is already a store manager.</w:t>
       </w:r>
     </w:p>
@@ -13172,7 +13679,11 @@
         <w:bidi w:val="0"/>
       </w:pPr>
       <w:r>
-        <w:t>if the subscriber is already a store manager the system removes the subscriber's permissions.</w:t>
+        <w:lastRenderedPageBreak/>
+        <w:t>T</w:t>
+      </w:r>
+      <w:r>
+        <w:t>he subscriber is already a store manager the system removes the subscriber's permissions.</w:t>
       </w:r>
     </w:p>
     <w:p>
@@ -13180,81 +13691,49 @@
         <w:pStyle w:val="a4"/>
         <w:numPr>
           <w:ilvl w:val="0"/>
-          <w:numId w:val="26"/>
-        </w:numPr>
-        <w:bidi w:val="0"/>
-      </w:pPr>
+          <w:numId w:val="52"/>
+        </w:numPr>
+        <w:bidi w:val="0"/>
+        <w:rPr>
+          <w:u w:val="single"/>
+        </w:rPr>
+      </w:pPr>
+      <w:r>
+        <w:rPr>
+          <w:u w:val="single"/>
+        </w:rPr>
+        <w:t>Alternate:</w:t>
+      </w:r>
+    </w:p>
+    <w:p>
+      <w:pPr>
+        <w:pStyle w:val="a4"/>
+        <w:bidi w:val="0"/>
+        <w:ind w:left="360"/>
+      </w:pPr>
+      <w:r>
+        <w:t xml:space="preserve">2.1 The subscriber is </w:t>
+      </w:r>
       <w:proofErr w:type="gramStart"/>
       <w:r>
-        <w:t>otherwise</w:t>
+        <w:t xml:space="preserve">not </w:t>
+      </w:r>
+      <w:r>
+        <w:t xml:space="preserve"> a</w:t>
       </w:r>
       <w:proofErr w:type="gramEnd"/>
       <w:r>
-        <w:t xml:space="preserve"> the process fails, and </w:t>
-      </w:r>
-      <w:r>
-        <w:t>the system logs an error</w:t>
-      </w:r>
-      <w:r>
-        <w:t xml:space="preserve">. </w:t>
-      </w:r>
-    </w:p>
-    <w:p>
-      <w:pPr>
-        <w:bidi w:val="0"/>
-      </w:pPr>
-      <w:r>
-        <w:rPr>
-          <w:u w:val="single"/>
-        </w:rPr>
-        <w:t>Positive</w:t>
-      </w:r>
-      <w:r>
-        <w:t>:</w:t>
-      </w:r>
-      <w:r>
-        <w:br/>
-        <w:t xml:space="preserve">The store </w:t>
-      </w:r>
-      <w:r>
-        <w:t>owner</w:t>
-      </w:r>
-      <w:r>
-        <w:t xml:space="preserve"> tries to remove a subscriber from being </w:t>
-      </w:r>
-      <w:r>
-        <w:t>a</w:t>
-      </w:r>
-      <w:r>
-        <w:t xml:space="preserve"> manager, the subscriber is </w:t>
-      </w:r>
-      <w:r>
-        <w:t>no longer a</w:t>
-      </w:r>
-      <w:r>
-        <w:t xml:space="preserve"> manager.</w:t>
-      </w:r>
-      <w:r>
-        <w:br/>
-      </w:r>
-      <w:r>
-        <w:rPr>
-          <w:u w:val="single"/>
-        </w:rPr>
-        <w:t>Negative</w:t>
-      </w:r>
-      <w:r>
-        <w:t>:</w:t>
-      </w:r>
-      <w:r>
-        <w:br/>
-        <w:t xml:space="preserve">The store </w:t>
-      </w:r>
-      <w:r>
-        <w:t>owner</w:t>
-      </w:r>
-      <w:r>
-        <w:t xml:space="preserve"> tries to remove a subscriber from being a store manager, the subscriber is not a store manager and the process fails.</w:t>
+        <w:t xml:space="preserve"> store manager.</w:t>
+      </w:r>
+    </w:p>
+    <w:p>
+      <w:pPr>
+        <w:pStyle w:val="a4"/>
+        <w:bidi w:val="0"/>
+        <w:ind w:firstLine="360"/>
+      </w:pPr>
+      <w:r>
+        <w:t>2.2 The process fails.</w:t>
       </w:r>
     </w:p>
     <w:p>
@@ -13267,8 +13746,8 @@
           <w:u w:val="single"/>
         </w:rPr>
       </w:pPr>
-      <w:bookmarkStart w:id="30" w:name="_4.9:_Get_Staff"/>
-      <w:bookmarkEnd w:id="30"/>
+      <w:bookmarkStart w:id="29" w:name="_4.9:_Get_Staff"/>
+      <w:bookmarkEnd w:id="29"/>
       <w:r>
         <w:rPr>
           <w:b/>
@@ -13341,6 +13820,21 @@
       <w:r>
         <w:t>: User can watch the store's staff info</w:t>
       </w:r>
+    </w:p>
+    <w:p>
+      <w:pPr>
+        <w:pStyle w:val="a4"/>
+        <w:bidi w:val="0"/>
+      </w:pPr>
+      <w:r>
+        <w:rPr>
+          <w:u w:val="single"/>
+        </w:rPr>
+        <w:t>Parameters:</w:t>
+      </w:r>
+      <w:r>
+        <w:t xml:space="preserve"> None.</w:t>
+      </w:r>
       <w:r>
         <w:br/>
       </w:r>
@@ -13348,7 +13842,13 @@
         <w:rPr>
           <w:u w:val="single"/>
         </w:rPr>
-        <w:t>Actions</w:t>
+        <w:t xml:space="preserve">Main </w:t>
+      </w:r>
+      <w:r>
+        <w:rPr>
+          <w:u w:val="single"/>
+        </w:rPr>
+        <w:t>scenario</w:t>
       </w:r>
       <w:r>
         <w:t>:</w:t>
@@ -13382,63 +13882,6 @@
     </w:p>
     <w:p>
       <w:pPr>
-        <w:pStyle w:val="a4"/>
-        <w:bidi w:val="0"/>
-      </w:pPr>
-      <w:r>
-        <w:rPr>
-          <w:u w:val="single"/>
-        </w:rPr>
-        <w:t>Positive</w:t>
-      </w:r>
-      <w:r>
-        <w:t>:</w:t>
-      </w:r>
-    </w:p>
-    <w:p>
-      <w:pPr>
-        <w:bidi w:val="0"/>
-      </w:pPr>
-      <w:r>
-        <w:t>The store owner search</w:t>
-      </w:r>
-      <w:r>
-        <w:t>es</w:t>
-      </w:r>
-      <w:r>
-        <w:t xml:space="preserve"> for a specific information of the store and the system delivers the information.</w:t>
-      </w:r>
-      <w:r>
-        <w:br/>
-      </w:r>
-      <w:r>
-        <w:rPr>
-          <w:u w:val="single"/>
-        </w:rPr>
-        <w:t>Negative</w:t>
-      </w:r>
-      <w:r>
-        <w:t>:</w:t>
-      </w:r>
-      <w:r>
-        <w:br/>
-        <w:t xml:space="preserve">The store </w:t>
-      </w:r>
-      <w:r>
-        <w:t>owner</w:t>
-      </w:r>
-      <w:r>
-        <w:t xml:space="preserve"> search</w:t>
-      </w:r>
-      <w:r>
-        <w:t>es</w:t>
-      </w:r>
-      <w:r>
-        <w:t xml:space="preserve"> for a specific information but does not have the right permission and fails.</w:t>
-      </w:r>
-    </w:p>
-    <w:p>
-      <w:pPr>
         <w:pStyle w:val="3"/>
         <w:bidi w:val="0"/>
         <w:rPr>
@@ -13447,8 +13890,8 @@
           <w:u w:val="single"/>
         </w:rPr>
       </w:pPr>
-      <w:bookmarkStart w:id="31" w:name="_4.11:_Get_store"/>
-      <w:bookmarkEnd w:id="31"/>
+      <w:bookmarkStart w:id="30" w:name="_4.11:_Get_store"/>
+      <w:bookmarkEnd w:id="30"/>
       <w:r>
         <w:rPr>
           <w:b/>
@@ -13559,7 +14002,28 @@
         <w:rPr>
           <w:u w:val="single"/>
         </w:rPr>
-        <w:t>Actions</w:t>
+        <w:t>Parameters:</w:t>
+      </w:r>
+      <w:r>
+        <w:t xml:space="preserve"> None.</w:t>
+      </w:r>
+    </w:p>
+    <w:p>
+      <w:pPr>
+        <w:pStyle w:val="a4"/>
+        <w:bidi w:val="0"/>
+      </w:pPr>
+      <w:r>
+        <w:rPr>
+          <w:u w:val="single"/>
+        </w:rPr>
+        <w:t xml:space="preserve">Main </w:t>
+      </w:r>
+      <w:r>
+        <w:rPr>
+          <w:u w:val="single"/>
+        </w:rPr>
+        <w:t>scenario</w:t>
       </w:r>
       <w:r>
         <w:t>:</w:t>
@@ -13589,63 +14053,6 @@
       </w:pPr>
       <w:r>
         <w:t>The system finds the store's purchase history and deliver it back to the store owner.</w:t>
-      </w:r>
-    </w:p>
-    <w:p>
-      <w:pPr>
-        <w:pStyle w:val="a4"/>
-        <w:bidi w:val="0"/>
-      </w:pPr>
-      <w:r>
-        <w:rPr>
-          <w:u w:val="single"/>
-        </w:rPr>
-        <w:t>Positive</w:t>
-      </w:r>
-      <w:r>
-        <w:t>:</w:t>
-      </w:r>
-    </w:p>
-    <w:p>
-      <w:pPr>
-        <w:bidi w:val="0"/>
-      </w:pPr>
-      <w:r>
-        <w:t>The store owner search</w:t>
-      </w:r>
-      <w:r>
-        <w:t>es</w:t>
-      </w:r>
-      <w:r>
-        <w:t xml:space="preserve"> for a purchase history of the store and the system delivers the information.</w:t>
-      </w:r>
-      <w:r>
-        <w:br/>
-      </w:r>
-      <w:r>
-        <w:rPr>
-          <w:u w:val="single"/>
-        </w:rPr>
-        <w:t>Negative</w:t>
-      </w:r>
-      <w:r>
-        <w:t>:</w:t>
-      </w:r>
-      <w:r>
-        <w:br/>
-        <w:t xml:space="preserve">The store </w:t>
-      </w:r>
-      <w:r>
-        <w:t>owner</w:t>
-      </w:r>
-      <w:r>
-        <w:t xml:space="preserve"> search</w:t>
-      </w:r>
-      <w:r>
-        <w:t>es</w:t>
-      </w:r>
-      <w:r>
-        <w:t xml:space="preserve"> for a specific purchase history but does not have the right permission and fails.</w:t>
       </w:r>
     </w:p>
     <w:p>
@@ -13661,8 +14068,8 @@
           <w:u w:val="single"/>
         </w:rPr>
       </w:pPr>
-      <w:bookmarkStart w:id="32" w:name="_5-store_manager"/>
-      <w:bookmarkEnd w:id="32"/>
+      <w:bookmarkStart w:id="31" w:name="_5-store_manager"/>
+      <w:bookmarkEnd w:id="31"/>
       <w:r>
         <w:rPr>
           <w:b/>
@@ -13696,8 +14103,8 @@
           <w:u w:val="single"/>
         </w:rPr>
       </w:pPr>
-      <w:bookmarkStart w:id="33" w:name="_5.1:_Perform_a"/>
-      <w:bookmarkEnd w:id="33"/>
+      <w:bookmarkStart w:id="32" w:name="_5.1:_Perform_a"/>
+      <w:bookmarkEnd w:id="32"/>
       <w:r>
         <w:rPr>
           <w:b/>
@@ -13857,7 +14264,6 @@
         <w:rPr>
           <w:u w:val="single"/>
         </w:rPr>
-        <w:lastRenderedPageBreak/>
         <w:t>Parameters</w:t>
       </w:r>
       <w:r>
@@ -13971,8 +14377,8 @@
       <w:r>
         <w:t>:</w:t>
       </w:r>
-      <w:bookmarkStart w:id="34" w:name="_6-system_manager"/>
-      <w:bookmarkEnd w:id="34"/>
+      <w:bookmarkStart w:id="33" w:name="_6-system_manager"/>
+      <w:bookmarkEnd w:id="33"/>
     </w:p>
     <w:p>
       <w:pPr>
@@ -14031,8 +14437,8 @@
           <w:u w:val="single"/>
         </w:rPr>
       </w:pPr>
-      <w:bookmarkStart w:id="35" w:name="_6-system_manager_1"/>
-      <w:bookmarkEnd w:id="35"/>
+      <w:bookmarkStart w:id="34" w:name="_6-system_manager_1"/>
+      <w:bookmarkEnd w:id="34"/>
       <w:r>
         <w:rPr>
           <w:b/>
@@ -14042,6 +14448,7 @@
           <w:szCs w:val="36"/>
           <w:u w:val="single"/>
         </w:rPr>
+        <w:lastRenderedPageBreak/>
         <w:t>6-system manager</w:t>
       </w:r>
     </w:p>
@@ -14055,8 +14462,8 @@
           <w:u w:val="single"/>
         </w:rPr>
       </w:pPr>
-      <w:bookmarkStart w:id="36" w:name="_6.4:_Receive_transaction"/>
-      <w:bookmarkEnd w:id="36"/>
+      <w:bookmarkStart w:id="35" w:name="_6.4:_Receive_transaction"/>
+      <w:bookmarkEnd w:id="35"/>
       <w:r>
         <w:rPr>
           <w:b/>
@@ -14346,8 +14753,8 @@
           <w:u w:val="single"/>
         </w:rPr>
       </w:pPr>
-      <w:bookmarkStart w:id="37" w:name="_7:_Payment"/>
-      <w:bookmarkEnd w:id="37"/>
+      <w:bookmarkStart w:id="36" w:name="_7:_Payment"/>
+      <w:bookmarkEnd w:id="36"/>
       <w:r>
         <w:rPr>
           <w:b/>
@@ -14561,7 +14968,6 @@
         <w:rPr>
           <w:u w:val="single"/>
         </w:rPr>
-        <w:lastRenderedPageBreak/>
         <w:t>Alternative</w:t>
       </w:r>
       <w:r>
@@ -14642,8 +15048,8 @@
           <w:u w:val="single"/>
         </w:rPr>
       </w:pPr>
-      <w:bookmarkStart w:id="38" w:name="_8:_Supply"/>
-      <w:bookmarkEnd w:id="38"/>
+      <w:bookmarkStart w:id="37" w:name="_8:_Supply"/>
+      <w:bookmarkEnd w:id="37"/>
       <w:r>
         <w:rPr>
           <w:b/>
@@ -14674,8 +15080,8 @@
           <w:bCs/>
         </w:rPr>
       </w:pPr>
-      <w:bookmarkStart w:id="39" w:name="_Acceptance_Tests:"/>
-      <w:bookmarkEnd w:id="39"/>
+      <w:bookmarkStart w:id="38" w:name="_Acceptance_Tests:"/>
+      <w:bookmarkEnd w:id="38"/>
       <w:r>
         <w:rPr>
           <w:u w:val="single"/>
@@ -14765,6 +15171,7 @@
         <w:rPr>
           <w:u w:val="single"/>
         </w:rPr>
+        <w:lastRenderedPageBreak/>
         <w:t>Parameters</w:t>
       </w:r>
       <w:r>
@@ -14920,8 +15327,13 @@
         <w:t xml:space="preserve">S with invalid </w:t>
       </w:r>
       <w:r>
-        <w:t>user info (i.e. invalid shipping address, no name, etc</w:t>
-      </w:r>
+        <w:t xml:space="preserve">user info (i.e. invalid shipping address, no name, </w:t>
+      </w:r>
+      <w:proofErr w:type="spellStart"/>
+      <w:r>
+        <w:t>etc</w:t>
+      </w:r>
+      <w:proofErr w:type="spellEnd"/>
       <w:proofErr w:type="gramStart"/>
       <w:r>
         <w:t xml:space="preserve">) </w:t>
@@ -15762,8 +16174,8 @@
           <w:u w:val="single"/>
         </w:rPr>
       </w:pPr>
-      <w:bookmarkStart w:id="40" w:name="_1.1:_Initializes_System_1"/>
-      <w:bookmarkEnd w:id="40"/>
+      <w:bookmarkStart w:id="39" w:name="_1.1:_Initializes_System_1"/>
+      <w:bookmarkEnd w:id="39"/>
       <w:r>
         <w:rPr>
           <w:b/>
@@ -15825,8 +16237,8 @@
           <w:u w:val="single"/>
         </w:rPr>
       </w:pPr>
-      <w:bookmarkStart w:id="41" w:name="_2.1:_Enter_system_1"/>
-      <w:bookmarkEnd w:id="41"/>
+      <w:bookmarkStart w:id="40" w:name="_2.1:_Enter_system_1"/>
+      <w:bookmarkEnd w:id="40"/>
       <w:r>
         <w:rPr>
           <w:b/>
@@ -15892,8 +16304,8 @@
           <w:u w:val="single"/>
         </w:rPr>
       </w:pPr>
-      <w:bookmarkStart w:id="42" w:name="_2.2:_Exit_system_1"/>
-      <w:bookmarkEnd w:id="42"/>
+      <w:bookmarkStart w:id="41" w:name="_2.2:_Exit_system_1"/>
+      <w:bookmarkEnd w:id="41"/>
       <w:r>
         <w:rPr>
           <w:b/>
@@ -15924,8 +16336,8 @@
       <w:r>
         <w:t>A user exits the system successfully.</w:t>
       </w:r>
-      <w:bookmarkStart w:id="43" w:name="_2.3:_Register"/>
-      <w:bookmarkEnd w:id="43"/>
+      <w:bookmarkStart w:id="42" w:name="_2.3:_Register"/>
+      <w:bookmarkEnd w:id="42"/>
     </w:p>
     <w:p>
       <w:pPr>
@@ -15961,7 +16373,15 @@
         </w:numPr>
       </w:pPr>
       <w:r>
-        <w:t>A guest user registers the system, he enters the username "avi" and password "1234456789", after a check for the username uniqueness a new user is created.</w:t>
+        <w:t>A guest user registers the system, he enters the username "</w:t>
+      </w:r>
+      <w:proofErr w:type="spellStart"/>
+      <w:r>
+        <w:t>avi</w:t>
+      </w:r>
+      <w:proofErr w:type="spellEnd"/>
+      <w:r>
+        <w:t>" and password "1234456789", after a check for the username uniqueness a new user is created.</w:t>
       </w:r>
     </w:p>
     <w:p>
@@ -15973,7 +16393,15 @@
         </w:numPr>
       </w:pPr>
       <w:r>
-        <w:t xml:space="preserve">A guest user tries to register with the username "avi" and password "1234", the username is already </w:t>
+        <w:t>A guest user tries to register with the username "</w:t>
+      </w:r>
+      <w:proofErr w:type="spellStart"/>
+      <w:r>
+        <w:t>avi</w:t>
+      </w:r>
+      <w:proofErr w:type="spellEnd"/>
+      <w:r>
+        <w:t xml:space="preserve">" and password "1234", the username is already </w:t>
       </w:r>
       <w:proofErr w:type="gramStart"/>
       <w:r>
@@ -16024,8 +16452,8 @@
           <w:u w:val="single"/>
         </w:rPr>
       </w:pPr>
-      <w:bookmarkStart w:id="44" w:name="_2.4:_Login_1"/>
-      <w:bookmarkEnd w:id="44"/>
+      <w:bookmarkStart w:id="43" w:name="_2.4:_Login_1"/>
+      <w:bookmarkEnd w:id="43"/>
       <w:r>
         <w:rPr>
           <w:b/>
@@ -16047,7 +16475,15 @@
         </w:numPr>
       </w:pPr>
       <w:r>
-        <w:t xml:space="preserve">A user who was previously registered to the system tries to login. He enters the username "avi" and password "12346789". The username and password matches, the login </w:t>
+        <w:t>A user who was previously registered to the system tries to login. He enters the username "</w:t>
+      </w:r>
+      <w:proofErr w:type="spellStart"/>
+      <w:r>
+        <w:t>avi</w:t>
+      </w:r>
+      <w:proofErr w:type="spellEnd"/>
+      <w:r>
+        <w:t xml:space="preserve">" and password "12346789". The username and password matches, the login </w:t>
       </w:r>
       <w:proofErr w:type="gramStart"/>
       <w:r>
@@ -16071,8 +16507,8 @@
           <w:u w:val="single"/>
         </w:rPr>
       </w:pPr>
-      <w:bookmarkStart w:id="45" w:name="_2.5:_View_Store_1"/>
-      <w:bookmarkEnd w:id="45"/>
+      <w:bookmarkStart w:id="44" w:name="_2.5:_View_Store_1"/>
+      <w:bookmarkEnd w:id="44"/>
       <w:r>
         <w:rPr>
           <w:b/>
@@ -16094,7 +16530,23 @@
         </w:numPr>
       </w:pPr>
       <w:r>
-        <w:t xml:space="preserve">A guest user requests to view a store, he enters the stores' name "Aluf Hasport". The system checks and finds out the store </w:t>
+        <w:t>A guest user requests to view a store, he enters the stores' name "</w:t>
+      </w:r>
+      <w:proofErr w:type="spellStart"/>
+      <w:r>
+        <w:t>Aluf</w:t>
+      </w:r>
+      <w:proofErr w:type="spellEnd"/>
+      <w:r>
+        <w:t xml:space="preserve"> </w:t>
+      </w:r>
+      <w:proofErr w:type="spellStart"/>
+      <w:r>
+        <w:t>Hasport</w:t>
+      </w:r>
+      <w:proofErr w:type="spellEnd"/>
+      <w:r>
+        <w:t xml:space="preserve">". The system checks and finds out the store </w:t>
       </w:r>
       <w:proofErr w:type="gramStart"/>
       <w:r>
@@ -16134,7 +16586,15 @@
         </w:numPr>
       </w:pPr>
       <w:r>
-        <w:t>A guest user requests to view a store, he enters the stores' name "Shufersal". The System returns all relevant data about the store and the products it includes.</w:t>
+        <w:t>A guest user requests to view a store, he enters the stores' name "</w:t>
+      </w:r>
+      <w:proofErr w:type="spellStart"/>
+      <w:r>
+        <w:t>Shufersal</w:t>
+      </w:r>
+      <w:proofErr w:type="spellEnd"/>
+      <w:r>
+        <w:t>". The System returns all relevant data about the store and the products it includes.</w:t>
       </w:r>
     </w:p>
     <w:p>
@@ -16150,8 +16610,8 @@
           <w:u w:val="single"/>
         </w:rPr>
       </w:pPr>
-      <w:bookmarkStart w:id="46" w:name="_2.6:_Search_products_1"/>
-      <w:bookmarkEnd w:id="46"/>
+      <w:bookmarkStart w:id="45" w:name="_2.6:_Search_products_1"/>
+      <w:bookmarkEnd w:id="45"/>
       <w:r>
         <w:rPr>
           <w:b/>
@@ -16176,7 +16636,15 @@
         <w:t>A guest user requests to search the system by product</w:t>
       </w:r>
       <w:r>
-        <w:t xml:space="preserve"> name, he enters "basketball" and requests to get only items within the price range 30-100 NIS. The system searches all stores and returns 3 different basketballs from "Shufersal".</w:t>
+        <w:t xml:space="preserve"> name, he enters "basketball" and requests to get only items within the price range 30-100 NIS. The system searches all stores and returns 3 different basketballs from "</w:t>
+      </w:r>
+      <w:proofErr w:type="spellStart"/>
+      <w:r>
+        <w:t>Shufersal</w:t>
+      </w:r>
+      <w:proofErr w:type="spellEnd"/>
+      <w:r>
+        <w:t>".</w:t>
       </w:r>
     </w:p>
     <w:p>
@@ -16189,7 +16657,15 @@
       </w:pPr>
       <w:r>
         <w:lastRenderedPageBreak/>
-        <w:t xml:space="preserve">A guest user requests to search the system by category, he enters "sport" and requests to get only items ranked with 4 stars and above. The system searches all stores and return only 2 items a basketball from "Shufersal" and </w:t>
+        <w:t>A guest user requests to search the system by category, he enters "sport" and requests to get only items ranked with 4 stars and above. The system searches all stores and return only 2 items a basketball from "</w:t>
+      </w:r>
+      <w:proofErr w:type="spellStart"/>
+      <w:r>
+        <w:t>Shufersal</w:t>
+      </w:r>
+      <w:proofErr w:type="spellEnd"/>
+      <w:r>
+        <w:t xml:space="preserve">" and </w:t>
       </w:r>
       <w:r>
         <w:br/>
@@ -16209,8 +16685,8 @@
           <w:u w:val="single"/>
         </w:rPr>
       </w:pPr>
-      <w:bookmarkStart w:id="47" w:name="_2.7:_Add_products_1"/>
-      <w:bookmarkEnd w:id="47"/>
+      <w:bookmarkStart w:id="46" w:name="_2.7:_Add_products_1"/>
+      <w:bookmarkEnd w:id="46"/>
       <w:r>
         <w:rPr>
           <w:b/>
@@ -16235,7 +16711,15 @@
         <w:t xml:space="preserve">A guest user request to add 1 camping tent to his </w:t>
       </w:r>
       <w:r>
-        <w:t xml:space="preserve">"Rikushet" </w:t>
+        <w:t>"</w:t>
+      </w:r>
+      <w:proofErr w:type="spellStart"/>
+      <w:r>
+        <w:t>Rikushet</w:t>
+      </w:r>
+      <w:proofErr w:type="spellEnd"/>
+      <w:r>
+        <w:t xml:space="preserve">" </w:t>
       </w:r>
       <w:r>
         <w:t>store-cart</w:t>
@@ -16259,7 +16743,15 @@
         <w:t>A guest user requests to add 1 Pla</w:t>
       </w:r>
       <w:r>
-        <w:t xml:space="preserve">stic bottle to his store-cart "LaMetayel", the system didn’t have cart to this </w:t>
+        <w:t>stic bottle to his store-cart "</w:t>
+      </w:r>
+      <w:proofErr w:type="spellStart"/>
+      <w:r>
+        <w:t>LaMetayel</w:t>
+      </w:r>
+      <w:proofErr w:type="spellEnd"/>
+      <w:r>
+        <w:t xml:space="preserve">", the system didn’t have cart to this </w:t>
       </w:r>
       <w:proofErr w:type="gramStart"/>
       <w:r>
@@ -16279,7 +16771,23 @@
         </w:numPr>
       </w:pPr>
       <w:r>
-        <w:t>A guest user requests to add 35 tennis balls to his "Aluf Hasport" store-cart. The store only had 20 tennis balls available, the user gets notified and the action fails.</w:t>
+        <w:t>A guest user requests to add 35 tennis balls to his "</w:t>
+      </w:r>
+      <w:proofErr w:type="spellStart"/>
+      <w:r>
+        <w:t>Aluf</w:t>
+      </w:r>
+      <w:proofErr w:type="spellEnd"/>
+      <w:r>
+        <w:t xml:space="preserve"> </w:t>
+      </w:r>
+      <w:proofErr w:type="spellStart"/>
+      <w:r>
+        <w:t>Hasport</w:t>
+      </w:r>
+      <w:proofErr w:type="spellEnd"/>
+      <w:r>
+        <w:t>" store-cart. The store only had 20 tennis balls available, the user gets notified and the action fails.</w:t>
       </w:r>
     </w:p>
     <w:p>
@@ -16295,8 +16803,8 @@
           <w:u w:val="single"/>
         </w:rPr>
       </w:pPr>
-      <w:bookmarkStart w:id="48" w:name="_2.8.1:_View_shopping_1"/>
-      <w:bookmarkEnd w:id="48"/>
+      <w:bookmarkStart w:id="47" w:name="_2.8.1:_View_shopping_1"/>
+      <w:bookmarkEnd w:id="47"/>
       <w:r>
         <w:rPr>
           <w:b/>
@@ -16318,8 +16826,29 @@
         </w:numPr>
       </w:pPr>
       <w:r>
-        <w:t>A guest user requests to view his shopping cart. This user opened store-carts in 2 stores: "Aluf Hasport" and "Rikushet</w:t>
-      </w:r>
+        <w:t>A guest user requests to view his shopping cart. This user opened store-carts in 2 stores: "</w:t>
+      </w:r>
+      <w:proofErr w:type="spellStart"/>
+      <w:r>
+        <w:t>Aluf</w:t>
+      </w:r>
+      <w:proofErr w:type="spellEnd"/>
+      <w:r>
+        <w:t xml:space="preserve"> </w:t>
+      </w:r>
+      <w:proofErr w:type="spellStart"/>
+      <w:r>
+        <w:t>Hasport</w:t>
+      </w:r>
+      <w:proofErr w:type="spellEnd"/>
+      <w:r>
+        <w:t>" and "</w:t>
+      </w:r>
+      <w:proofErr w:type="spellStart"/>
+      <w:r>
+        <w:t>Rikushet</w:t>
+      </w:r>
+      <w:proofErr w:type="spellEnd"/>
       <w:r>
         <w:t>",</w:t>
       </w:r>
@@ -16340,8 +16869,8 @@
           <w:u w:val="single"/>
         </w:rPr>
       </w:pPr>
-      <w:bookmarkStart w:id="49" w:name="_2.8.2:_Edit_shopping-cart"/>
-      <w:bookmarkEnd w:id="49"/>
+      <w:bookmarkStart w:id="48" w:name="_2.8.2:_Edit_shopping-cart"/>
+      <w:bookmarkEnd w:id="48"/>
       <w:r>
         <w:rPr>
           <w:b/>
@@ -16363,7 +16892,23 @@
         </w:numPr>
       </w:pPr>
       <w:r>
-        <w:t>A guest user requests to edit his "Aluf hasport" store-cart. Currently the store-cart contains 5 tennis balls, the user requests to edit the amount of tennis balls to 3. The process succeeds.</w:t>
+        <w:t>A guest user requests to edit his "</w:t>
+      </w:r>
+      <w:proofErr w:type="spellStart"/>
+      <w:r>
+        <w:t>Aluf</w:t>
+      </w:r>
+      <w:proofErr w:type="spellEnd"/>
+      <w:r>
+        <w:t xml:space="preserve"> </w:t>
+      </w:r>
+      <w:proofErr w:type="spellStart"/>
+      <w:r>
+        <w:t>hasport</w:t>
+      </w:r>
+      <w:proofErr w:type="spellEnd"/>
+      <w:r>
+        <w:t>" store-cart. Currently the store-cart contains 5 tennis balls, the user requests to edit the amount of tennis balls to 3. The process succeeds.</w:t>
       </w:r>
     </w:p>
     <w:p>
@@ -16375,7 +16920,23 @@
         </w:numPr>
       </w:pPr>
       <w:r>
-        <w:t xml:space="preserve">A guest user requests to edit his "Aluf hasport" store-cart. Currently the store-cart contains 5 tennis balls, the user requests to edit the amount of tennis balls to 35. The store </w:t>
+        <w:t>A guest user requests to edit his "</w:t>
+      </w:r>
+      <w:proofErr w:type="spellStart"/>
+      <w:r>
+        <w:t>Aluf</w:t>
+      </w:r>
+      <w:proofErr w:type="spellEnd"/>
+      <w:r>
+        <w:t xml:space="preserve"> </w:t>
+      </w:r>
+      <w:proofErr w:type="spellStart"/>
+      <w:r>
+        <w:t>hasport</w:t>
+      </w:r>
+      <w:proofErr w:type="spellEnd"/>
+      <w:r>
+        <w:t xml:space="preserve">" store-cart. Currently the store-cart contains 5 tennis balls, the user requests to edit the amount of tennis balls to 35. The store </w:t>
       </w:r>
       <w:proofErr w:type="gramStart"/>
       <w:r>
@@ -16395,7 +16956,23 @@
         </w:numPr>
       </w:pPr>
       <w:r>
-        <w:t xml:space="preserve">A guest user requests to edit his "Aluf hasporst" store-cart. </w:t>
+        <w:t>A guest user requests to edit his "</w:t>
+      </w:r>
+      <w:proofErr w:type="spellStart"/>
+      <w:r>
+        <w:t>Aluf</w:t>
+      </w:r>
+      <w:proofErr w:type="spellEnd"/>
+      <w:r>
+        <w:t xml:space="preserve"> </w:t>
+      </w:r>
+      <w:proofErr w:type="spellStart"/>
+      <w:r>
+        <w:t>hasporst</w:t>
+      </w:r>
+      <w:proofErr w:type="spellEnd"/>
+      <w:r>
+        <w:t xml:space="preserve">" store-cart. </w:t>
       </w:r>
       <w:proofErr w:type="gramStart"/>
       <w:r>
@@ -16427,8 +17004,8 @@
           <w:u w:val="single"/>
         </w:rPr>
       </w:pPr>
-      <w:bookmarkStart w:id="50" w:name="_2.9:_Purchase"/>
-      <w:bookmarkEnd w:id="50"/>
+      <w:bookmarkStart w:id="49" w:name="_2.9:_Purchase"/>
+      <w:bookmarkEnd w:id="49"/>
       <w:r>
         <w:rPr>
           <w:b/>
@@ -16450,7 +17027,23 @@
         </w:numPr>
       </w:pPr>
       <w:r>
-        <w:t>A guest user requests to buy 5 tennis balls from "Aluf Hasport" by immediate purchase, apparently the tennis balls are out of stock. The process fails and the stores' inventory is unchanged.</w:t>
+        <w:t>A guest user requests to buy 5 tennis balls from "</w:t>
+      </w:r>
+      <w:proofErr w:type="spellStart"/>
+      <w:r>
+        <w:t>Aluf</w:t>
+      </w:r>
+      <w:proofErr w:type="spellEnd"/>
+      <w:r>
+        <w:t xml:space="preserve"> </w:t>
+      </w:r>
+      <w:proofErr w:type="spellStart"/>
+      <w:r>
+        <w:t>Hasport</w:t>
+      </w:r>
+      <w:proofErr w:type="spellEnd"/>
+      <w:r>
+        <w:t>" by immediate purchase, apparently the tennis balls are out of stock. The process fails and the stores' inventory is unchanged.</w:t>
       </w:r>
     </w:p>
     <w:p>
@@ -16462,7 +17055,23 @@
         </w:numPr>
       </w:pPr>
       <w:r>
-        <w:t xml:space="preserve">A guest user requests to buy 5 tennis balls from "Aluf Hasport" by public auction. The stores' policy doesn’t allow to buy tennis balls by public auction, the process </w:t>
+        <w:t>A guest user requests to buy 5 tennis balls from "</w:t>
+      </w:r>
+      <w:proofErr w:type="spellStart"/>
+      <w:r>
+        <w:t>Aluf</w:t>
+      </w:r>
+      <w:proofErr w:type="spellEnd"/>
+      <w:r>
+        <w:t xml:space="preserve"> </w:t>
+      </w:r>
+      <w:proofErr w:type="spellStart"/>
+      <w:r>
+        <w:t>Hasport</w:t>
+      </w:r>
+      <w:proofErr w:type="spellEnd"/>
+      <w:r>
+        <w:t xml:space="preserve">" by public auction. The stores' policy doesn’t allow to buy tennis balls by public auction, the process </w:t>
       </w:r>
       <w:proofErr w:type="gramStart"/>
       <w:r>
@@ -16518,7 +17127,15 @@
         </w:numPr>
       </w:pPr>
       <w:r>
-        <w:t xml:space="preserve">A guest user requests to buy 1 Lego cart from "ToysRUs" by immediate purchase, after discount calculation the final price is 75 NIS. The user agrees to pay the </w:t>
+        <w:t>A guest user requests to buy 1 Lego cart from "</w:t>
+      </w:r>
+      <w:proofErr w:type="spellStart"/>
+      <w:r>
+        <w:t>ToysRUs</w:t>
+      </w:r>
+      <w:proofErr w:type="spellEnd"/>
+      <w:r>
+        <w:t xml:space="preserve">" by immediate purchase, after discount calculation the final price is 75 NIS. The user agrees to pay the </w:t>
       </w:r>
       <w:proofErr w:type="gramStart"/>
       <w:r>
@@ -16552,7 +17169,23 @@
         <w:t xml:space="preserve"> bear</w:t>
       </w:r>
       <w:r>
-        <w:t xml:space="preserve"> from "ToysRUs" by immediate purchase, after discount calculation the final price is 30 NiS. The user agrees to pay the price, the payment request was approved, but supply request was </w:t>
+        <w:t xml:space="preserve"> from "</w:t>
+      </w:r>
+      <w:proofErr w:type="spellStart"/>
+      <w:r>
+        <w:t>ToysRUs</w:t>
+      </w:r>
+      <w:proofErr w:type="spellEnd"/>
+      <w:r>
+        <w:t xml:space="preserve">" by immediate purchase, after discount calculation the final price is 30 </w:t>
+      </w:r>
+      <w:proofErr w:type="spellStart"/>
+      <w:r>
+        <w:t>NiS</w:t>
+      </w:r>
+      <w:proofErr w:type="spellEnd"/>
+      <w:r>
+        <w:t xml:space="preserve">. The user agrees to pay the price, the payment request was approved, but supply request was </w:t>
       </w:r>
       <w:r>
         <w:lastRenderedPageBreak/>
@@ -16828,8 +17461,8 @@
           <w:u w:val="single"/>
         </w:rPr>
       </w:pPr>
-      <w:bookmarkStart w:id="51" w:name="_3.1:_Logout_1"/>
-      <w:bookmarkEnd w:id="51"/>
+      <w:bookmarkStart w:id="50" w:name="_3.1:_Logout_1"/>
+      <w:bookmarkEnd w:id="50"/>
       <w:r>
         <w:rPr>
           <w:b/>
@@ -16851,7 +17484,15 @@
         </w:numPr>
       </w:pPr>
       <w:r>
-        <w:t xml:space="preserve">The logged user "avi" requests to logout. After the </w:t>
+        <w:t>The logged user "</w:t>
+      </w:r>
+      <w:proofErr w:type="spellStart"/>
+      <w:r>
+        <w:t>avi</w:t>
+      </w:r>
+      <w:proofErr w:type="spellEnd"/>
+      <w:r>
+        <w:t xml:space="preserve">" requests to logout. After the </w:t>
       </w:r>
       <w:proofErr w:type="gramStart"/>
       <w:r>
@@ -16859,7 +17500,15 @@
       </w:r>
       <w:proofErr w:type="gramEnd"/>
       <w:r>
-        <w:t xml:space="preserve"> the online user defined as guest, and avis' cart and details are no longer available.</w:t>
+        <w:t xml:space="preserve"> the online user defined as guest, and </w:t>
+      </w:r>
+      <w:proofErr w:type="spellStart"/>
+      <w:r>
+        <w:t>avis'</w:t>
+      </w:r>
+      <w:proofErr w:type="spellEnd"/>
+      <w:r>
+        <w:t xml:space="preserve"> cart and details are no longer available.</w:t>
       </w:r>
     </w:p>
     <w:p>
@@ -16875,8 +17524,8 @@
           <w:u w:val="single"/>
         </w:rPr>
       </w:pPr>
-      <w:bookmarkStart w:id="52" w:name="_3.2:_Open_store_1"/>
-      <w:bookmarkEnd w:id="52"/>
+      <w:bookmarkStart w:id="51" w:name="_3.2:_Open_store_1"/>
+      <w:bookmarkEnd w:id="51"/>
       <w:r>
         <w:rPr>
           <w:b/>
@@ -16906,10 +17555,26 @@
       </w:r>
       <w:proofErr w:type="gramEnd"/>
       <w:r>
-        <w:t xml:space="preserve"> user "avi" requests to open a store, he enters</w:t>
-      </w:r>
-      <w:r>
-        <w:t xml:space="preserve"> the stores' name, description, policies, products and amounts. The store opening was successful, avi is the only store owner and granted all permissions.</w:t>
+        <w:t xml:space="preserve"> user "</w:t>
+      </w:r>
+      <w:proofErr w:type="spellStart"/>
+      <w:r>
+        <w:t>avi</w:t>
+      </w:r>
+      <w:proofErr w:type="spellEnd"/>
+      <w:r>
+        <w:t>" requests to open a store, he enters</w:t>
+      </w:r>
+      <w:r>
+        <w:t xml:space="preserve"> the stores' name, description, policies, products and amounts. The store opening was successful, </w:t>
+      </w:r>
+      <w:proofErr w:type="spellStart"/>
+      <w:r>
+        <w:t>avi</w:t>
+      </w:r>
+      <w:proofErr w:type="spellEnd"/>
+      <w:r>
+        <w:t xml:space="preserve"> is the only store owner and granted all permissions.</w:t>
       </w:r>
     </w:p>
     <w:p>
@@ -16929,7 +17594,23 @@
       </w:r>
       <w:proofErr w:type="gramEnd"/>
       <w:r>
-        <w:t xml:space="preserve"> user "avi" requests to open a store, he enters the stores' name, description, policies, products and amounts. The system notifies avi he inserted negative amount to one of the products and requests to correct it.</w:t>
+        <w:t xml:space="preserve"> user "</w:t>
+      </w:r>
+      <w:proofErr w:type="spellStart"/>
+      <w:r>
+        <w:t>avi</w:t>
+      </w:r>
+      <w:proofErr w:type="spellEnd"/>
+      <w:r>
+        <w:t xml:space="preserve">" requests to open a store, he enters the stores' name, description, policies, products and amounts. The system notifies </w:t>
+      </w:r>
+      <w:proofErr w:type="spellStart"/>
+      <w:r>
+        <w:t>avi</w:t>
+      </w:r>
+      <w:proofErr w:type="spellEnd"/>
+      <w:r>
+        <w:t xml:space="preserve"> he inserted negative amount to one of the products and requests to correct it.</w:t>
       </w:r>
     </w:p>
     <w:p>
@@ -16945,8 +17626,8 @@
           <w:u w:val="single"/>
         </w:rPr>
       </w:pPr>
-      <w:bookmarkStart w:id="53" w:name="_3.7:_Get_purchase_1"/>
-      <w:bookmarkEnd w:id="53"/>
+      <w:bookmarkStart w:id="52" w:name="_3.7:_Get_purchase_1"/>
+      <w:bookmarkEnd w:id="52"/>
       <w:r>
         <w:rPr>
           <w:b/>
@@ -16969,7 +17650,39 @@
         </w:numPr>
       </w:pPr>
       <w:r>
-        <w:t>The logged user "avi" requests to view his shopping history. He receives the history which contained 2 purchases, one from "Aluf Hasport" and one from "Rikushet".</w:t>
+        <w:t>The logged user "</w:t>
+      </w:r>
+      <w:proofErr w:type="spellStart"/>
+      <w:r>
+        <w:t>avi</w:t>
+      </w:r>
+      <w:proofErr w:type="spellEnd"/>
+      <w:r>
+        <w:t>" requests to view his shopping history. He receives the history which contained 2 purchases, one from "</w:t>
+      </w:r>
+      <w:proofErr w:type="spellStart"/>
+      <w:r>
+        <w:t>Aluf</w:t>
+      </w:r>
+      <w:proofErr w:type="spellEnd"/>
+      <w:r>
+        <w:t xml:space="preserve"> </w:t>
+      </w:r>
+      <w:proofErr w:type="spellStart"/>
+      <w:r>
+        <w:t>Hasport</w:t>
+      </w:r>
+      <w:proofErr w:type="spellEnd"/>
+      <w:r>
+        <w:t>" and one from "</w:t>
+      </w:r>
+      <w:proofErr w:type="spellStart"/>
+      <w:r>
+        <w:t>Rikushet</w:t>
+      </w:r>
+      <w:proofErr w:type="spellEnd"/>
+      <w:r>
+        <w:t>".</w:t>
       </w:r>
     </w:p>
     <w:p>
@@ -16985,10 +17698,10 @@
           <w:u w:val="single"/>
         </w:rPr>
       </w:pPr>
-      <w:bookmarkStart w:id="54" w:name="_4.1:__Edit_1"/>
-      <w:bookmarkStart w:id="55" w:name="_5.1:_Perform_a_1"/>
+      <w:bookmarkStart w:id="53" w:name="_4.1:__Edit_1"/>
+      <w:bookmarkStart w:id="54" w:name="_5.1:_Perform_a_1"/>
+      <w:bookmarkEnd w:id="53"/>
       <w:bookmarkEnd w:id="54"/>
-      <w:bookmarkEnd w:id="55"/>
       <w:r>
         <w:rPr>
           <w:b/>
@@ -17010,7 +17723,31 @@
         </w:numPr>
       </w:pPr>
       <w:r>
-        <w:t>The logged in user "Shimrit" which serve as a store owner of "Aluf Hasport" edit a new item "soccer ball" with quantity of 10 to the store inventory, the store inventory is changed accordingly.</w:t>
+        <w:t>The logged in user "</w:t>
+      </w:r>
+      <w:proofErr w:type="spellStart"/>
+      <w:r>
+        <w:t>Shimrit</w:t>
+      </w:r>
+      <w:proofErr w:type="spellEnd"/>
+      <w:r>
+        <w:t>" which serve as a store owner of "</w:t>
+      </w:r>
+      <w:proofErr w:type="spellStart"/>
+      <w:r>
+        <w:t>Aluf</w:t>
+      </w:r>
+      <w:proofErr w:type="spellEnd"/>
+      <w:r>
+        <w:t xml:space="preserve"> </w:t>
+      </w:r>
+      <w:proofErr w:type="spellStart"/>
+      <w:r>
+        <w:t>Hasport</w:t>
+      </w:r>
+      <w:proofErr w:type="spellEnd"/>
+      <w:r>
+        <w:t>" edit a new item "soccer ball" with quantity of 10 to the store inventory, the store inventory is changed accordingly.</w:t>
       </w:r>
     </w:p>
     <w:p>
@@ -17022,7 +17759,31 @@
         </w:numPr>
       </w:pPr>
       <w:r>
-        <w:t>The logged in user "Shimrit" which serve as a store owner of "Aluf Hasport" edit a new item "soccer ball" with quantity of -3 to the store inventory, the process fails.</w:t>
+        <w:t>The logged in user "</w:t>
+      </w:r>
+      <w:proofErr w:type="spellStart"/>
+      <w:r>
+        <w:t>Shimrit</w:t>
+      </w:r>
+      <w:proofErr w:type="spellEnd"/>
+      <w:r>
+        <w:t>" which serve as a store owner of "</w:t>
+      </w:r>
+      <w:proofErr w:type="spellStart"/>
+      <w:r>
+        <w:t>Aluf</w:t>
+      </w:r>
+      <w:proofErr w:type="spellEnd"/>
+      <w:r>
+        <w:t xml:space="preserve"> </w:t>
+      </w:r>
+      <w:proofErr w:type="spellStart"/>
+      <w:r>
+        <w:t>Hasport</w:t>
+      </w:r>
+      <w:proofErr w:type="spellEnd"/>
+      <w:r>
+        <w:t>" edit a new item "soccer ball" with quantity of -3 to the store inventory, the process fails.</w:t>
       </w:r>
     </w:p>
     <w:p>
@@ -17038,8 +17799,8 @@
           <w:u w:val="single"/>
         </w:rPr>
       </w:pPr>
-      <w:bookmarkStart w:id="56" w:name="_4.2:_Edit_discount_1"/>
-      <w:bookmarkEnd w:id="56"/>
+      <w:bookmarkStart w:id="55" w:name="_4.2:_Edit_discount_1"/>
+      <w:bookmarkEnd w:id="55"/>
       <w:r>
         <w:rPr>
           <w:b/>
@@ -17061,7 +17822,31 @@
         </w:numPr>
       </w:pPr>
       <w:r>
-        <w:t>The logged in user "Shimrit" which serve as a store owner of "Aluf Hasport" edit the buying policy to be immediate purchase and the buying policy changed accordingly.</w:t>
+        <w:t>The logged in user "</w:t>
+      </w:r>
+      <w:proofErr w:type="spellStart"/>
+      <w:r>
+        <w:t>Shimrit</w:t>
+      </w:r>
+      <w:proofErr w:type="spellEnd"/>
+      <w:r>
+        <w:t>" which serve as a store owner of "</w:t>
+      </w:r>
+      <w:proofErr w:type="spellStart"/>
+      <w:r>
+        <w:t>Aluf</w:t>
+      </w:r>
+      <w:proofErr w:type="spellEnd"/>
+      <w:r>
+        <w:t xml:space="preserve"> </w:t>
+      </w:r>
+      <w:proofErr w:type="spellStart"/>
+      <w:r>
+        <w:t>Hasport</w:t>
+      </w:r>
+      <w:proofErr w:type="spellEnd"/>
+      <w:r>
+        <w:t>" edit the buying policy to be immediate purchase and the buying policy changed accordingly.</w:t>
       </w:r>
     </w:p>
     <w:p>
@@ -17073,7 +17858,31 @@
         </w:numPr>
       </w:pPr>
       <w:r>
-        <w:t>The logged in user "Shimrit" which serve as a store owner of "Aluf Hasport" edit the discount policy to be that every costumer that buy more than two products deserve discount of 10% off the original value. the discount policy changed accordingly.</w:t>
+        <w:t>The logged in user "</w:t>
+      </w:r>
+      <w:proofErr w:type="spellStart"/>
+      <w:r>
+        <w:t>Shimrit</w:t>
+      </w:r>
+      <w:proofErr w:type="spellEnd"/>
+      <w:r>
+        <w:t>" which serve as a store owner of "</w:t>
+      </w:r>
+      <w:proofErr w:type="spellStart"/>
+      <w:r>
+        <w:t>Aluf</w:t>
+      </w:r>
+      <w:proofErr w:type="spellEnd"/>
+      <w:r>
+        <w:t xml:space="preserve"> </w:t>
+      </w:r>
+      <w:proofErr w:type="spellStart"/>
+      <w:r>
+        <w:t>Hasport</w:t>
+      </w:r>
+      <w:proofErr w:type="spellEnd"/>
+      <w:r>
+        <w:t>" edit the discount policy to be that every costumer that buy more than two products deserve discount of 10% off the original value. the discount policy changed accordingly.</w:t>
       </w:r>
     </w:p>
     <w:p>
@@ -17085,7 +17894,31 @@
         </w:numPr>
       </w:pPr>
       <w:r>
-        <w:t>The logged in user "avi" which have no permissions at "Aluf Hasport" tries to edit the discount policy to be that every costumer that buy more than two products deserve discount of 10% off the original value. the process fails.</w:t>
+        <w:t>The logged in user "</w:t>
+      </w:r>
+      <w:proofErr w:type="spellStart"/>
+      <w:r>
+        <w:t>avi</w:t>
+      </w:r>
+      <w:proofErr w:type="spellEnd"/>
+      <w:r>
+        <w:t>" which have no permissions at "</w:t>
+      </w:r>
+      <w:proofErr w:type="spellStart"/>
+      <w:r>
+        <w:t>Aluf</w:t>
+      </w:r>
+      <w:proofErr w:type="spellEnd"/>
+      <w:r>
+        <w:t xml:space="preserve"> </w:t>
+      </w:r>
+      <w:proofErr w:type="spellStart"/>
+      <w:r>
+        <w:t>Hasport</w:t>
+      </w:r>
+      <w:proofErr w:type="spellEnd"/>
+      <w:r>
+        <w:t>" tries to edit the discount policy to be that every costumer that buy more than two products deserve discount of 10% off the original value. the process fails.</w:t>
       </w:r>
     </w:p>
     <w:p>
@@ -17101,8 +17934,8 @@
           <w:u w:val="single"/>
         </w:rPr>
       </w:pPr>
-      <w:bookmarkStart w:id="57" w:name="_4.3:_Appoint_store_1"/>
-      <w:bookmarkEnd w:id="57"/>
+      <w:bookmarkStart w:id="56" w:name="_4.3:_Appoint_store_1"/>
+      <w:bookmarkEnd w:id="56"/>
       <w:r>
         <w:rPr>
           <w:b/>
@@ -17123,10 +17956,84 @@
           <w:numId w:val="78"/>
         </w:numPr>
       </w:pPr>
-      <w:bookmarkStart w:id="58" w:name="_4.5:_Appoint_store_1"/>
-      <w:bookmarkEnd w:id="58"/>
-      <w:r>
-        <w:t>The logged in user "Shimrit" which serve as a store owner of "Aluf Hasport" appoints the user "avi" which have no permissions at "Aluf Hasport" to be a store owner, the user "avi" now have permissions as a store owner.</w:t>
+      <w:bookmarkStart w:id="57" w:name="_4.5:_Appoint_store_1"/>
+      <w:bookmarkEnd w:id="57"/>
+      <w:r>
+        <w:t>The logged in user "</w:t>
+      </w:r>
+      <w:proofErr w:type="spellStart"/>
+      <w:r>
+        <w:t>Shimrit</w:t>
+      </w:r>
+      <w:proofErr w:type="spellEnd"/>
+      <w:r>
+        <w:t>" which serve as a store owner of "</w:t>
+      </w:r>
+      <w:proofErr w:type="spellStart"/>
+      <w:r>
+        <w:t>Aluf</w:t>
+      </w:r>
+      <w:proofErr w:type="spellEnd"/>
+      <w:r>
+        <w:t xml:space="preserve"> </w:t>
+      </w:r>
+      <w:proofErr w:type="spellStart"/>
+      <w:r>
+        <w:t>Hasport</w:t>
+      </w:r>
+      <w:proofErr w:type="spellEnd"/>
+      <w:r>
+        <w:t>" appoints the user "</w:t>
+      </w:r>
+      <w:proofErr w:type="spellStart"/>
+      <w:r>
+        <w:t>avi</w:t>
+      </w:r>
+      <w:proofErr w:type="spellEnd"/>
+      <w:r>
+        <w:t>" which have no permissions at "</w:t>
+      </w:r>
+      <w:proofErr w:type="spellStart"/>
+      <w:r>
+        <w:t>Aluf</w:t>
+      </w:r>
+      <w:proofErr w:type="spellEnd"/>
+      <w:r>
+        <w:t xml:space="preserve"> </w:t>
+      </w:r>
+      <w:proofErr w:type="spellStart"/>
+      <w:r>
+        <w:t>Hasport</w:t>
+      </w:r>
+      <w:proofErr w:type="spellEnd"/>
+      <w:r>
+        <w:t>" to be a store owner, the user "</w:t>
+      </w:r>
+      <w:proofErr w:type="spellStart"/>
+      <w:r>
+        <w:t>avi</w:t>
+      </w:r>
+      <w:proofErr w:type="spellEnd"/>
+      <w:r>
+        <w:t>" now have</w:t>
+      </w:r>
+      <w:r>
+        <w:t xml:space="preserve"> all</w:t>
+      </w:r>
+      <w:r>
+        <w:t xml:space="preserve"> </w:t>
+      </w:r>
+      <w:r>
+        <w:t xml:space="preserve">the </w:t>
+      </w:r>
+      <w:r>
+        <w:t xml:space="preserve">permissions </w:t>
+      </w:r>
+      <w:r>
+        <w:t xml:space="preserve">regarding policies as a </w:t>
+      </w:r>
+      <w:r>
+        <w:t>store owner.</w:t>
       </w:r>
     </w:p>
     <w:p>
@@ -17138,7 +18045,55 @@
         </w:numPr>
       </w:pPr>
       <w:r>
-        <w:t xml:space="preserve">The logged in user "Shimrit" which serve as a store owner of "Aluf Hasport" appoints the user "avi" which serve as a store owner at "Aluf Hasport" to be a store owner, the process </w:t>
+        <w:t>The logged in user "</w:t>
+      </w:r>
+      <w:proofErr w:type="spellStart"/>
+      <w:r>
+        <w:t>Shimrit</w:t>
+      </w:r>
+      <w:proofErr w:type="spellEnd"/>
+      <w:r>
+        <w:t>" which serve as a store owner of "</w:t>
+      </w:r>
+      <w:proofErr w:type="spellStart"/>
+      <w:r>
+        <w:t>Aluf</w:t>
+      </w:r>
+      <w:proofErr w:type="spellEnd"/>
+      <w:r>
+        <w:t xml:space="preserve"> </w:t>
+      </w:r>
+      <w:proofErr w:type="spellStart"/>
+      <w:r>
+        <w:t>Hasport</w:t>
+      </w:r>
+      <w:proofErr w:type="spellEnd"/>
+      <w:r>
+        <w:t>" appoints the user "</w:t>
+      </w:r>
+      <w:proofErr w:type="spellStart"/>
+      <w:r>
+        <w:t>avi</w:t>
+      </w:r>
+      <w:proofErr w:type="spellEnd"/>
+      <w:r>
+        <w:t>" which serve as a store owner at "</w:t>
+      </w:r>
+      <w:proofErr w:type="spellStart"/>
+      <w:r>
+        <w:t>Aluf</w:t>
+      </w:r>
+      <w:proofErr w:type="spellEnd"/>
+      <w:r>
+        <w:t xml:space="preserve"> </w:t>
+      </w:r>
+      <w:proofErr w:type="spellStart"/>
+      <w:r>
+        <w:t>Hasport</w:t>
+      </w:r>
+      <w:proofErr w:type="spellEnd"/>
+      <w:r>
+        <w:t xml:space="preserve">" to be a store owner, the process </w:t>
       </w:r>
       <w:proofErr w:type="gramStart"/>
       <w:r>
@@ -17180,7 +18135,69 @@
         </w:numPr>
       </w:pPr>
       <w:r>
-        <w:t>The logged in user "Shimrit" which serve as a store owner of "Aluf Hasport" appoints the user "avi" which have no permissions at "Aluf Hasport" to be a store manager, the user "avi" now have permissions as a store manager.</w:t>
+        <w:t>The logged in user "</w:t>
+      </w:r>
+      <w:proofErr w:type="spellStart"/>
+      <w:r>
+        <w:t>Shimrit</w:t>
+      </w:r>
+      <w:proofErr w:type="spellEnd"/>
+      <w:r>
+        <w:t>" which serve as a store owner of "</w:t>
+      </w:r>
+      <w:proofErr w:type="spellStart"/>
+      <w:r>
+        <w:t>Aluf</w:t>
+      </w:r>
+      <w:proofErr w:type="spellEnd"/>
+      <w:r>
+        <w:t xml:space="preserve"> </w:t>
+      </w:r>
+      <w:proofErr w:type="spellStart"/>
+      <w:r>
+        <w:t>Hasport</w:t>
+      </w:r>
+      <w:proofErr w:type="spellEnd"/>
+      <w:r>
+        <w:t>" appoints the user "</w:t>
+      </w:r>
+      <w:proofErr w:type="spellStart"/>
+      <w:r>
+        <w:t>avi</w:t>
+      </w:r>
+      <w:proofErr w:type="spellEnd"/>
+      <w:r>
+        <w:t>" which have no permissions at "</w:t>
+      </w:r>
+      <w:proofErr w:type="spellStart"/>
+      <w:r>
+        <w:t>Aluf</w:t>
+      </w:r>
+      <w:proofErr w:type="spellEnd"/>
+      <w:r>
+        <w:t xml:space="preserve"> </w:t>
+      </w:r>
+      <w:proofErr w:type="spellStart"/>
+      <w:r>
+        <w:t>Hasport</w:t>
+      </w:r>
+      <w:proofErr w:type="spellEnd"/>
+      <w:r>
+        <w:t>" to be a store manager</w:t>
+      </w:r>
+      <w:r>
+        <w:t xml:space="preserve"> and chooses the permissions he has</w:t>
+      </w:r>
+      <w:r>
+        <w:t>, the user "</w:t>
+      </w:r>
+      <w:proofErr w:type="spellStart"/>
+      <w:r>
+        <w:t>avi</w:t>
+      </w:r>
+      <w:proofErr w:type="spellEnd"/>
+      <w:r>
+        <w:t>" now have permissions as a store manager.</w:t>
       </w:r>
     </w:p>
     <w:p>
@@ -17192,18 +18209,72 @@
         </w:numPr>
       </w:pPr>
       <w:r>
-        <w:t>The logged in user "Shimrit" which serve as a store owner of "Aluf Hasport" appoints the user "avi" which serve as a store owner at "Aluf Hasport</w:t>
+        <w:t>The logged in user "</w:t>
+      </w:r>
+      <w:proofErr w:type="spellStart"/>
+      <w:r>
+        <w:t>Shimrit</w:t>
+      </w:r>
+      <w:proofErr w:type="spellEnd"/>
+      <w:r>
+        <w:t>" which serve as a store owner of "</w:t>
+      </w:r>
+      <w:proofErr w:type="spellStart"/>
+      <w:r>
+        <w:t>Aluf</w:t>
+      </w:r>
+      <w:proofErr w:type="spellEnd"/>
+      <w:r>
+        <w:t xml:space="preserve"> </w:t>
+      </w:r>
+      <w:proofErr w:type="spellStart"/>
+      <w:r>
+        <w:t>Hasport</w:t>
+      </w:r>
+      <w:proofErr w:type="spellEnd"/>
+      <w:r>
+        <w:t>" appoints the user "</w:t>
+      </w:r>
+      <w:proofErr w:type="spellStart"/>
+      <w:r>
+        <w:t>avi</w:t>
+      </w:r>
+      <w:proofErr w:type="spellEnd"/>
+      <w:r>
+        <w:t>" which serve as a store owner at "</w:t>
+      </w:r>
+      <w:proofErr w:type="spellStart"/>
+      <w:r>
+        <w:t>Aluf</w:t>
+      </w:r>
+      <w:proofErr w:type="spellEnd"/>
+      <w:r>
+        <w:t xml:space="preserve"> </w:t>
+      </w:r>
+      <w:proofErr w:type="spellStart"/>
+      <w:r>
+        <w:t>Hasport</w:t>
+      </w:r>
+      <w:proofErr w:type="spellEnd"/>
+      <w:r>
+        <w:t>" to</w:t>
+      </w:r>
+      <w:r>
+        <w:t xml:space="preserve"> be a store manager</w:t>
+      </w:r>
+      <w:r>
+        <w:t xml:space="preserve"> and chooses the permissions he has</w:t>
+      </w:r>
+      <w:r>
+        <w:t xml:space="preserve">, the process </w:t>
       </w:r>
       <w:proofErr w:type="gramStart"/>
       <w:r>
-        <w:t>"  to</w:t>
-      </w:r>
+        <w:t>fails .</w:t>
+      </w:r>
+      <w:bookmarkStart w:id="58" w:name="_4.6:_Edit_store_1"/>
+      <w:bookmarkEnd w:id="58"/>
       <w:proofErr w:type="gramEnd"/>
-      <w:r>
-        <w:t xml:space="preserve"> be a store manager, the process fails .</w:t>
-      </w:r>
-      <w:bookmarkStart w:id="59" w:name="_4.6:_Edit_store_1"/>
-      <w:bookmarkEnd w:id="59"/>
     </w:p>
     <w:p>
       <w:pPr>
@@ -17238,10 +18309,66 @@
           <w:numId w:val="78"/>
         </w:numPr>
       </w:pPr>
-      <w:bookmarkStart w:id="60" w:name="_4.7:_Remove_store_1"/>
-      <w:bookmarkEnd w:id="60"/>
-      <w:r>
-        <w:t>The logged in user "Shimrit" which serve as a store owner of "Aluf Hasport" edit the permissions of the user "avi" which have permissions at "Aluf Hasport" and is a store manager, the user "avi" permissions changed accordingly.</w:t>
+      <w:bookmarkStart w:id="59" w:name="_4.7:_Remove_store_1"/>
+      <w:bookmarkEnd w:id="59"/>
+      <w:r>
+        <w:t>The logged in user "</w:t>
+      </w:r>
+      <w:proofErr w:type="spellStart"/>
+      <w:r>
+        <w:t>Shimrit</w:t>
+      </w:r>
+      <w:proofErr w:type="spellEnd"/>
+      <w:r>
+        <w:t>" which serve as a store owner of "</w:t>
+      </w:r>
+      <w:proofErr w:type="spellStart"/>
+      <w:r>
+        <w:t>Aluf</w:t>
+      </w:r>
+      <w:proofErr w:type="spellEnd"/>
+      <w:r>
+        <w:t xml:space="preserve"> </w:t>
+      </w:r>
+      <w:proofErr w:type="spellStart"/>
+      <w:r>
+        <w:t>Hasport</w:t>
+      </w:r>
+      <w:proofErr w:type="spellEnd"/>
+      <w:r>
+        <w:t>" edit the permissions of the user "</w:t>
+      </w:r>
+      <w:proofErr w:type="spellStart"/>
+      <w:r>
+        <w:t>avi</w:t>
+      </w:r>
+      <w:proofErr w:type="spellEnd"/>
+      <w:r>
+        <w:t>" which have permissions at "</w:t>
+      </w:r>
+      <w:proofErr w:type="spellStart"/>
+      <w:r>
+        <w:t>Aluf</w:t>
+      </w:r>
+      <w:proofErr w:type="spellEnd"/>
+      <w:r>
+        <w:t xml:space="preserve"> </w:t>
+      </w:r>
+      <w:proofErr w:type="spellStart"/>
+      <w:r>
+        <w:t>Hasport</w:t>
+      </w:r>
+      <w:proofErr w:type="spellEnd"/>
+      <w:r>
+        <w:t>" and is a store manager, the user "</w:t>
+      </w:r>
+      <w:proofErr w:type="spellStart"/>
+      <w:r>
+        <w:t>avi</w:t>
+      </w:r>
+      <w:proofErr w:type="spellEnd"/>
+      <w:r>
+        <w:t>" permissions changed accordingly.</w:t>
       </w:r>
     </w:p>
     <w:p>
@@ -17271,7 +18398,6 @@
           <w:szCs w:val="32"/>
           <w:u w:val="single"/>
         </w:rPr>
-        <w:lastRenderedPageBreak/>
         <w:t>4.7: Remove store manager</w:t>
       </w:r>
     </w:p>
@@ -17283,10 +18409,66 @@
           <w:numId w:val="78"/>
         </w:numPr>
       </w:pPr>
-      <w:bookmarkStart w:id="61" w:name="_4.9:_Get_Staff_1"/>
-      <w:bookmarkEnd w:id="61"/>
-      <w:r>
-        <w:t>The logged in user "Shimrit" which serve as a store owner of "Aluf Hasport" remove the user "avi" which serve as a store manager at "Aluf Hasport" from being a manager. the user "avi" now have no permissions as a store manager.</w:t>
+      <w:bookmarkStart w:id="60" w:name="_4.9:_Get_Staff_1"/>
+      <w:bookmarkEnd w:id="60"/>
+      <w:r>
+        <w:t>The logged in user "</w:t>
+      </w:r>
+      <w:proofErr w:type="spellStart"/>
+      <w:r>
+        <w:t>Shimrit</w:t>
+      </w:r>
+      <w:proofErr w:type="spellEnd"/>
+      <w:r>
+        <w:t>" which serve as a store owner of "</w:t>
+      </w:r>
+      <w:proofErr w:type="spellStart"/>
+      <w:r>
+        <w:t>Aluf</w:t>
+      </w:r>
+      <w:proofErr w:type="spellEnd"/>
+      <w:r>
+        <w:t xml:space="preserve"> </w:t>
+      </w:r>
+      <w:proofErr w:type="spellStart"/>
+      <w:r>
+        <w:t>Hasport</w:t>
+      </w:r>
+      <w:proofErr w:type="spellEnd"/>
+      <w:r>
+        <w:t>" remove the user "</w:t>
+      </w:r>
+      <w:proofErr w:type="spellStart"/>
+      <w:r>
+        <w:t>avi</w:t>
+      </w:r>
+      <w:proofErr w:type="spellEnd"/>
+      <w:r>
+        <w:t>" which serve as a store manager at "</w:t>
+      </w:r>
+      <w:proofErr w:type="spellStart"/>
+      <w:r>
+        <w:t>Aluf</w:t>
+      </w:r>
+      <w:proofErr w:type="spellEnd"/>
+      <w:r>
+        <w:t xml:space="preserve"> </w:t>
+      </w:r>
+      <w:proofErr w:type="spellStart"/>
+      <w:r>
+        <w:t>Hasport</w:t>
+      </w:r>
+      <w:proofErr w:type="spellEnd"/>
+      <w:r>
+        <w:t>" from being a manager. the user "</w:t>
+      </w:r>
+      <w:proofErr w:type="spellStart"/>
+      <w:r>
+        <w:t>avi</w:t>
+      </w:r>
+      <w:proofErr w:type="spellEnd"/>
+      <w:r>
+        <w:t>" now have no permissions as a store manager.</w:t>
       </w:r>
     </w:p>
     <w:p>
@@ -17298,7 +18480,55 @@
         </w:numPr>
       </w:pPr>
       <w:r>
-        <w:t>The logged in user "Shimrit" which serve as a store owner of "Aluf Hasport" remove the user "avi" which does not serve as a store manager at "Aluf Hasport" from being a manager. The process fails.</w:t>
+        <w:t>The logged in user "</w:t>
+      </w:r>
+      <w:proofErr w:type="spellStart"/>
+      <w:r>
+        <w:t>Shimrit</w:t>
+      </w:r>
+      <w:proofErr w:type="spellEnd"/>
+      <w:r>
+        <w:t>" which serve as a store owner of "</w:t>
+      </w:r>
+      <w:proofErr w:type="spellStart"/>
+      <w:r>
+        <w:t>Aluf</w:t>
+      </w:r>
+      <w:proofErr w:type="spellEnd"/>
+      <w:r>
+        <w:t xml:space="preserve"> </w:t>
+      </w:r>
+      <w:proofErr w:type="spellStart"/>
+      <w:r>
+        <w:t>Hasport</w:t>
+      </w:r>
+      <w:proofErr w:type="spellEnd"/>
+      <w:r>
+        <w:t>" remove the user "</w:t>
+      </w:r>
+      <w:proofErr w:type="spellStart"/>
+      <w:r>
+        <w:t>avi</w:t>
+      </w:r>
+      <w:proofErr w:type="spellEnd"/>
+      <w:r>
+        <w:t>" which does not serve as a store manager at "</w:t>
+      </w:r>
+      <w:proofErr w:type="spellStart"/>
+      <w:r>
+        <w:t>Aluf</w:t>
+      </w:r>
+      <w:proofErr w:type="spellEnd"/>
+      <w:r>
+        <w:t xml:space="preserve"> </w:t>
+      </w:r>
+      <w:proofErr w:type="spellStart"/>
+      <w:r>
+        <w:t>Hasport</w:t>
+      </w:r>
+      <w:proofErr w:type="spellEnd"/>
+      <w:r>
+        <w:t>" from being a manager. The process fails.</w:t>
       </w:r>
     </w:p>
     <w:p>
@@ -17335,7 +18565,31 @@
         </w:numPr>
       </w:pPr>
       <w:r>
-        <w:t>The logger in user "Shimrit" which serve as a store owner of "Aluf Hasport" watches the information of the store's staff.</w:t>
+        <w:t>The logger in user "</w:t>
+      </w:r>
+      <w:proofErr w:type="spellStart"/>
+      <w:r>
+        <w:t>Shimrit</w:t>
+      </w:r>
+      <w:proofErr w:type="spellEnd"/>
+      <w:r>
+        <w:t>" which serve as a store owner of "</w:t>
+      </w:r>
+      <w:proofErr w:type="spellStart"/>
+      <w:r>
+        <w:t>Aluf</w:t>
+      </w:r>
+      <w:proofErr w:type="spellEnd"/>
+      <w:r>
+        <w:t xml:space="preserve"> </w:t>
+      </w:r>
+      <w:proofErr w:type="spellStart"/>
+      <w:r>
+        <w:t>Hasport</w:t>
+      </w:r>
+      <w:proofErr w:type="spellEnd"/>
+      <w:r>
+        <w:t>" watches the information of the store's staff.</w:t>
       </w:r>
     </w:p>
     <w:p>
@@ -17351,8 +18605,8 @@
           <w:u w:val="single"/>
         </w:rPr>
       </w:pPr>
-      <w:bookmarkStart w:id="62" w:name="_4.11:_Get_store_1"/>
-      <w:bookmarkEnd w:id="62"/>
+      <w:bookmarkStart w:id="61" w:name="_4.11:_Get_store_1"/>
+      <w:bookmarkEnd w:id="61"/>
       <w:r>
         <w:rPr>
           <w:b/>
@@ -17374,7 +18628,31 @@
         </w:numPr>
       </w:pPr>
       <w:r>
-        <w:t>The logger in user "Shimrit" which serve as a store owner of "Aluf Hasport" watches the information of the store's purchase history.</w:t>
+        <w:t>The logger in user "</w:t>
+      </w:r>
+      <w:proofErr w:type="spellStart"/>
+      <w:r>
+        <w:t>Shimrit</w:t>
+      </w:r>
+      <w:proofErr w:type="spellEnd"/>
+      <w:r>
+        <w:t>" which serve as a store owner of "</w:t>
+      </w:r>
+      <w:proofErr w:type="spellStart"/>
+      <w:r>
+        <w:t>Aluf</w:t>
+      </w:r>
+      <w:proofErr w:type="spellEnd"/>
+      <w:r>
+        <w:t xml:space="preserve"> </w:t>
+      </w:r>
+      <w:proofErr w:type="spellStart"/>
+      <w:r>
+        <w:t>Hasport</w:t>
+      </w:r>
+      <w:proofErr w:type="spellEnd"/>
+      <w:r>
+        <w:t>" watches the information of the store's purchase history.</w:t>
       </w:r>
     </w:p>
     <w:p>
@@ -17470,8 +18748,8 @@
           <w:u w:val="single"/>
         </w:rPr>
       </w:pPr>
-      <w:bookmarkStart w:id="63" w:name="_6.4:_Receive_transaction_1"/>
-      <w:bookmarkEnd w:id="63"/>
+      <w:bookmarkStart w:id="62" w:name="_6.4:_Receive_transaction_1"/>
+      <w:bookmarkEnd w:id="62"/>
       <w:r>
         <w:rPr>
           <w:b/>
@@ -17497,8 +18775,8 @@
           <w:u w:val="single"/>
         </w:rPr>
       </w:pPr>
-      <w:bookmarkStart w:id="64" w:name="_7:_Payment_1"/>
-      <w:bookmarkEnd w:id="64"/>
+      <w:bookmarkStart w:id="63" w:name="_7:_Payment_1"/>
+      <w:bookmarkEnd w:id="63"/>
       <w:r>
         <w:rPr>
           <w:b/>
@@ -17522,10 +18800,12 @@
       <w:r>
         <w:t xml:space="preserve">Bob attempts to pay with a </w:t>
       </w:r>
+      <w:proofErr w:type="spellStart"/>
       <w:proofErr w:type="gramStart"/>
       <w:r>
         <w:t>non existent</w:t>
       </w:r>
+      <w:proofErr w:type="spellEnd"/>
       <w:proofErr w:type="gramEnd"/>
       <w:r>
         <w:t xml:space="preserve"> credit card number. The payment is not approved.</w:t>
@@ -17568,8 +18848,8 @@
           <w:u w:val="single"/>
         </w:rPr>
       </w:pPr>
-      <w:bookmarkStart w:id="65" w:name="_8:_Supply_1"/>
-      <w:bookmarkEnd w:id="65"/>
+      <w:bookmarkStart w:id="64" w:name="_8:_Supply_1"/>
+      <w:bookmarkEnd w:id="64"/>
       <w:r>
         <w:rPr>
           <w:b/>
@@ -17598,7 +18878,21 @@
         <w:rPr>
           <w:color w:val="auto"/>
         </w:rPr>
-        <w:t xml:space="preserve">Bob’s cart contains only a PlayStation 4 sold by store1. Store1 is out of Playstation 4’s. The supply request is </w:t>
+        <w:t xml:space="preserve">Bob’s cart contains only a PlayStation 4 sold by store1. Store1 is out of </w:t>
+      </w:r>
+      <w:proofErr w:type="spellStart"/>
+      <w:r>
+        <w:rPr>
+          <w:color w:val="auto"/>
+        </w:rPr>
+        <w:t>Playstation</w:t>
+      </w:r>
+      <w:proofErr w:type="spellEnd"/>
+      <w:r>
+        <w:rPr>
+          <w:color w:val="auto"/>
+        </w:rPr>
+        <w:t xml:space="preserve"> 4’s. The supply request is </w:t>
       </w:r>
       <w:proofErr w:type="gramStart"/>
       <w:r>
@@ -17631,7 +18925,21 @@
         <w:rPr>
           <w:color w:val="auto"/>
         </w:rPr>
-        <w:t xml:space="preserve">Bob’s cart contains only a PlayStation 4 sold by store1. Store1 has 10 Playstation 4’s in stock. The supply request is </w:t>
+        <w:t xml:space="preserve">Bob’s cart contains only a PlayStation 4 sold by store1. Store1 has 10 </w:t>
+      </w:r>
+      <w:proofErr w:type="spellStart"/>
+      <w:r>
+        <w:rPr>
+          <w:color w:val="auto"/>
+        </w:rPr>
+        <w:t>Playstation</w:t>
+      </w:r>
+      <w:proofErr w:type="spellEnd"/>
+      <w:r>
+        <w:rPr>
+          <w:color w:val="auto"/>
+        </w:rPr>
+        <w:t xml:space="preserve"> 4’s in stock. The supply request is </w:t>
       </w:r>
       <w:proofErr w:type="gramStart"/>
       <w:r>
@@ -17645,7 +18953,21 @@
         <w:rPr>
           <w:color w:val="auto"/>
         </w:rPr>
-        <w:t xml:space="preserve"> and the user is notified. Store1’s stock for Playstation 4’s is now 9.</w:t>
+        <w:t xml:space="preserve"> and the user is notified. Store1’s stock for </w:t>
+      </w:r>
+      <w:proofErr w:type="spellStart"/>
+      <w:r>
+        <w:rPr>
+          <w:color w:val="auto"/>
+        </w:rPr>
+        <w:t>Playstation</w:t>
+      </w:r>
+      <w:proofErr w:type="spellEnd"/>
+      <w:r>
+        <w:rPr>
+          <w:color w:val="auto"/>
+        </w:rPr>
+        <w:t xml:space="preserve"> 4’s is now 9.</w:t>
       </w:r>
     </w:p>
     <w:p>
@@ -17666,6 +18988,7 @@
         </w:rPr>
         <w:t xml:space="preserve">Bob’s cart contains only a “Real Life Pikachu” sold by store1. Store1 does not sell “Real Life </w:t>
       </w:r>
+      <w:proofErr w:type="spellStart"/>
       <w:proofErr w:type="gramStart"/>
       <w:r>
         <w:rPr>
@@ -17683,7 +19006,14 @@
         <w:rPr>
           <w:color w:val="auto"/>
         </w:rPr>
-        <w:t>”s.</w:t>
+        <w:t>”s</w:t>
+      </w:r>
+      <w:proofErr w:type="spellEnd"/>
+      <w:r>
+        <w:rPr>
+          <w:color w:val="auto"/>
+        </w:rPr>
+        <w:t>.</w:t>
       </w:r>
       <w:proofErr w:type="gramEnd"/>
       <w:r>
@@ -19592,6 +20922,96 @@
     </w:lvl>
   </w:abstractNum>
   <w:abstractNum w:abstractNumId="16" w15:restartNumberingAfterBreak="0">
+    <w:nsid w:val="15EF2049"/>
+    <w:multiLevelType w:val="hybridMultilevel"/>
+    <w:tmpl w:val="395AA47E"/>
+    <w:lvl w:ilvl="0" w:tplc="41942304">
+      <w:start w:val="1"/>
+      <w:numFmt w:val="decimal"/>
+      <w:lvlText w:val="%1."/>
+      <w:lvlJc w:val="left"/>
+      <w:pPr>
+        <w:ind w:left="720" w:hanging="360"/>
+      </w:pPr>
+      <w:rPr>
+        <w:b w:val="0"/>
+        <w:bCs w:val="0"/>
+      </w:rPr>
+    </w:lvl>
+    <w:lvl w:ilvl="1" w:tplc="04090019" w:tentative="1">
+      <w:start w:val="1"/>
+      <w:numFmt w:val="lowerLetter"/>
+      <w:lvlText w:val="%2."/>
+      <w:lvlJc w:val="left"/>
+      <w:pPr>
+        <w:ind w:left="1440" w:hanging="360"/>
+      </w:pPr>
+    </w:lvl>
+    <w:lvl w:ilvl="2" w:tplc="0409001B" w:tentative="1">
+      <w:start w:val="1"/>
+      <w:numFmt w:val="lowerRoman"/>
+      <w:lvlText w:val="%3."/>
+      <w:lvlJc w:val="right"/>
+      <w:pPr>
+        <w:ind w:left="2160" w:hanging="180"/>
+      </w:pPr>
+    </w:lvl>
+    <w:lvl w:ilvl="3" w:tplc="0409000F" w:tentative="1">
+      <w:start w:val="1"/>
+      <w:numFmt w:val="decimal"/>
+      <w:lvlText w:val="%4."/>
+      <w:lvlJc w:val="left"/>
+      <w:pPr>
+        <w:ind w:left="2880" w:hanging="360"/>
+      </w:pPr>
+    </w:lvl>
+    <w:lvl w:ilvl="4" w:tplc="04090019" w:tentative="1">
+      <w:start w:val="1"/>
+      <w:numFmt w:val="lowerLetter"/>
+      <w:lvlText w:val="%5."/>
+      <w:lvlJc w:val="left"/>
+      <w:pPr>
+        <w:ind w:left="3600" w:hanging="360"/>
+      </w:pPr>
+    </w:lvl>
+    <w:lvl w:ilvl="5" w:tplc="0409001B" w:tentative="1">
+      <w:start w:val="1"/>
+      <w:numFmt w:val="lowerRoman"/>
+      <w:lvlText w:val="%6."/>
+      <w:lvlJc w:val="right"/>
+      <w:pPr>
+        <w:ind w:left="4320" w:hanging="180"/>
+      </w:pPr>
+    </w:lvl>
+    <w:lvl w:ilvl="6" w:tplc="0409000F" w:tentative="1">
+      <w:start w:val="1"/>
+      <w:numFmt w:val="decimal"/>
+      <w:lvlText w:val="%7."/>
+      <w:lvlJc w:val="left"/>
+      <w:pPr>
+        <w:ind w:left="5040" w:hanging="360"/>
+      </w:pPr>
+    </w:lvl>
+    <w:lvl w:ilvl="7" w:tplc="04090019" w:tentative="1">
+      <w:start w:val="1"/>
+      <w:numFmt w:val="lowerLetter"/>
+      <w:lvlText w:val="%8."/>
+      <w:lvlJc w:val="left"/>
+      <w:pPr>
+        <w:ind w:left="5760" w:hanging="360"/>
+      </w:pPr>
+    </w:lvl>
+    <w:lvl w:ilvl="8" w:tplc="0409001B" w:tentative="1">
+      <w:start w:val="1"/>
+      <w:numFmt w:val="lowerRoman"/>
+      <w:lvlText w:val="%9."/>
+      <w:lvlJc w:val="right"/>
+      <w:pPr>
+        <w:ind w:left="6480" w:hanging="180"/>
+      </w:pPr>
+    </w:lvl>
+  </w:abstractNum>
+  <w:abstractNum w:abstractNumId="17" w15:restartNumberingAfterBreak="0">
     <w:nsid w:val="16987D34"/>
     <w:multiLevelType w:val="hybridMultilevel"/>
     <w:tmpl w:val="EA8A54CE"/>
@@ -19704,7 +21124,7 @@
       </w:rPr>
     </w:lvl>
   </w:abstractNum>
-  <w:abstractNum w:abstractNumId="17" w15:restartNumberingAfterBreak="0">
+  <w:abstractNum w:abstractNumId="18" w15:restartNumberingAfterBreak="0">
     <w:nsid w:val="174D1246"/>
     <w:multiLevelType w:val="hybridMultilevel"/>
     <w:tmpl w:val="996EAF96"/>
@@ -19794,7 +21214,7 @@
       </w:pPr>
     </w:lvl>
   </w:abstractNum>
-  <w:abstractNum w:abstractNumId="18" w15:restartNumberingAfterBreak="0">
+  <w:abstractNum w:abstractNumId="19" w15:restartNumberingAfterBreak="0">
     <w:nsid w:val="17A00C6B"/>
     <w:multiLevelType w:val="hybridMultilevel"/>
     <w:tmpl w:val="2702D6EA"/>
@@ -19907,7 +21327,7 @@
       </w:rPr>
     </w:lvl>
   </w:abstractNum>
-  <w:abstractNum w:abstractNumId="19" w15:restartNumberingAfterBreak="0">
+  <w:abstractNum w:abstractNumId="20" w15:restartNumberingAfterBreak="0">
     <w:nsid w:val="19404F2C"/>
     <w:multiLevelType w:val="hybridMultilevel"/>
     <w:tmpl w:val="2578B3AA"/>
@@ -19997,7 +21417,7 @@
       </w:pPr>
     </w:lvl>
   </w:abstractNum>
-  <w:abstractNum w:abstractNumId="20" w15:restartNumberingAfterBreak="0">
+  <w:abstractNum w:abstractNumId="21" w15:restartNumberingAfterBreak="0">
     <w:nsid w:val="19981944"/>
     <w:multiLevelType w:val="multilevel"/>
     <w:tmpl w:val="0F441EF4"/>
@@ -20110,7 +21530,7 @@
       </w:rPr>
     </w:lvl>
   </w:abstractNum>
-  <w:abstractNum w:abstractNumId="21" w15:restartNumberingAfterBreak="0">
+  <w:abstractNum w:abstractNumId="22" w15:restartNumberingAfterBreak="0">
     <w:nsid w:val="1A294129"/>
     <w:multiLevelType w:val="multilevel"/>
     <w:tmpl w:val="D73CCCB0"/>
@@ -20223,7 +21643,7 @@
       </w:rPr>
     </w:lvl>
   </w:abstractNum>
-  <w:abstractNum w:abstractNumId="22" w15:restartNumberingAfterBreak="0">
+  <w:abstractNum w:abstractNumId="23" w15:restartNumberingAfterBreak="0">
     <w:nsid w:val="1B105D23"/>
     <w:multiLevelType w:val="hybridMultilevel"/>
     <w:tmpl w:val="A7B2F522"/>
@@ -20336,7 +21756,7 @@
       </w:rPr>
     </w:lvl>
   </w:abstractNum>
-  <w:abstractNum w:abstractNumId="23" w15:restartNumberingAfterBreak="0">
+  <w:abstractNum w:abstractNumId="24" w15:restartNumberingAfterBreak="0">
     <w:nsid w:val="1E294A50"/>
     <w:multiLevelType w:val="multilevel"/>
     <w:tmpl w:val="6A3E37AE"/>
@@ -20449,7 +21869,7 @@
       </w:rPr>
     </w:lvl>
   </w:abstractNum>
-  <w:abstractNum w:abstractNumId="24" w15:restartNumberingAfterBreak="0">
+  <w:abstractNum w:abstractNumId="25" w15:restartNumberingAfterBreak="0">
     <w:nsid w:val="1F2D38EF"/>
     <w:multiLevelType w:val="multilevel"/>
     <w:tmpl w:val="D360BDD8"/>
@@ -20562,7 +21982,7 @@
       </w:rPr>
     </w:lvl>
   </w:abstractNum>
-  <w:abstractNum w:abstractNumId="25" w15:restartNumberingAfterBreak="0">
+  <w:abstractNum w:abstractNumId="26" w15:restartNumberingAfterBreak="0">
     <w:nsid w:val="1F774B62"/>
     <w:multiLevelType w:val="multilevel"/>
     <w:tmpl w:val="657A8F2C"/>
@@ -20675,7 +22095,7 @@
       </w:rPr>
     </w:lvl>
   </w:abstractNum>
-  <w:abstractNum w:abstractNumId="26" w15:restartNumberingAfterBreak="0">
+  <w:abstractNum w:abstractNumId="27" w15:restartNumberingAfterBreak="0">
     <w:nsid w:val="209F376A"/>
     <w:multiLevelType w:val="hybridMultilevel"/>
     <w:tmpl w:val="2956362E"/>
@@ -20788,7 +22208,7 @@
       </w:rPr>
     </w:lvl>
   </w:abstractNum>
-  <w:abstractNum w:abstractNumId="27" w15:restartNumberingAfterBreak="0">
+  <w:abstractNum w:abstractNumId="28" w15:restartNumberingAfterBreak="0">
     <w:nsid w:val="21503C28"/>
     <w:multiLevelType w:val="multilevel"/>
     <w:tmpl w:val="F654A734"/>
@@ -20910,7 +22330,7 @@
       </w:rPr>
     </w:lvl>
   </w:abstractNum>
-  <w:abstractNum w:abstractNumId="28" w15:restartNumberingAfterBreak="0">
+  <w:abstractNum w:abstractNumId="29" w15:restartNumberingAfterBreak="0">
     <w:nsid w:val="215743B6"/>
     <w:multiLevelType w:val="multilevel"/>
     <w:tmpl w:val="7ACA36BC"/>
@@ -21023,7 +22443,7 @@
       </w:rPr>
     </w:lvl>
   </w:abstractNum>
-  <w:abstractNum w:abstractNumId="29" w15:restartNumberingAfterBreak="0">
+  <w:abstractNum w:abstractNumId="30" w15:restartNumberingAfterBreak="0">
     <w:nsid w:val="24811F26"/>
     <w:multiLevelType w:val="hybridMultilevel"/>
     <w:tmpl w:val="37EA7FCA"/>
@@ -21136,7 +22556,7 @@
       </w:rPr>
     </w:lvl>
   </w:abstractNum>
-  <w:abstractNum w:abstractNumId="30" w15:restartNumberingAfterBreak="0">
+  <w:abstractNum w:abstractNumId="31" w15:restartNumberingAfterBreak="0">
     <w:nsid w:val="252F276F"/>
     <w:multiLevelType w:val="hybridMultilevel"/>
     <w:tmpl w:val="FA2AC19E"/>
@@ -21249,7 +22669,7 @@
       </w:rPr>
     </w:lvl>
   </w:abstractNum>
-  <w:abstractNum w:abstractNumId="31" w15:restartNumberingAfterBreak="0">
+  <w:abstractNum w:abstractNumId="32" w15:restartNumberingAfterBreak="0">
     <w:nsid w:val="283F453D"/>
     <w:multiLevelType w:val="multilevel"/>
     <w:tmpl w:val="B59EFF94"/>
@@ -21362,7 +22782,7 @@
       </w:rPr>
     </w:lvl>
   </w:abstractNum>
-  <w:abstractNum w:abstractNumId="32" w15:restartNumberingAfterBreak="0">
+  <w:abstractNum w:abstractNumId="33" w15:restartNumberingAfterBreak="0">
     <w:nsid w:val="29E913DD"/>
     <w:multiLevelType w:val="hybridMultilevel"/>
     <w:tmpl w:val="CD28EB42"/>
@@ -21475,7 +22895,7 @@
       </w:rPr>
     </w:lvl>
   </w:abstractNum>
-  <w:abstractNum w:abstractNumId="33" w15:restartNumberingAfterBreak="0">
+  <w:abstractNum w:abstractNumId="34" w15:restartNumberingAfterBreak="0">
     <w:nsid w:val="2EF24247"/>
     <w:multiLevelType w:val="multilevel"/>
     <w:tmpl w:val="B992A710"/>
@@ -21588,7 +23008,7 @@
       </w:rPr>
     </w:lvl>
   </w:abstractNum>
-  <w:abstractNum w:abstractNumId="34" w15:restartNumberingAfterBreak="0">
+  <w:abstractNum w:abstractNumId="35" w15:restartNumberingAfterBreak="0">
     <w:nsid w:val="304D2687"/>
     <w:multiLevelType w:val="hybridMultilevel"/>
     <w:tmpl w:val="8254794C"/>
@@ -21678,7 +23098,7 @@
       </w:pPr>
     </w:lvl>
   </w:abstractNum>
-  <w:abstractNum w:abstractNumId="35" w15:restartNumberingAfterBreak="0">
+  <w:abstractNum w:abstractNumId="36" w15:restartNumberingAfterBreak="0">
     <w:nsid w:val="30EB7758"/>
     <w:multiLevelType w:val="multilevel"/>
     <w:tmpl w:val="6B3A0F6A"/>
@@ -21800,7 +23220,7 @@
       </w:rPr>
     </w:lvl>
   </w:abstractNum>
-  <w:abstractNum w:abstractNumId="36" w15:restartNumberingAfterBreak="0">
+  <w:abstractNum w:abstractNumId="37" w15:restartNumberingAfterBreak="0">
     <w:nsid w:val="33952903"/>
     <w:multiLevelType w:val="hybridMultilevel"/>
     <w:tmpl w:val="1A5CB992"/>
@@ -21913,7 +23333,7 @@
       </w:rPr>
     </w:lvl>
   </w:abstractNum>
-  <w:abstractNum w:abstractNumId="37" w15:restartNumberingAfterBreak="0">
+  <w:abstractNum w:abstractNumId="38" w15:restartNumberingAfterBreak="0">
     <w:nsid w:val="35DB469A"/>
     <w:multiLevelType w:val="hybridMultilevel"/>
     <w:tmpl w:val="62E0B24A"/>
@@ -22005,7 +23425,7 @@
       </w:pPr>
     </w:lvl>
   </w:abstractNum>
-  <w:abstractNum w:abstractNumId="38" w15:restartNumberingAfterBreak="0">
+  <w:abstractNum w:abstractNumId="39" w15:restartNumberingAfterBreak="0">
     <w:nsid w:val="365E004C"/>
     <w:multiLevelType w:val="multilevel"/>
     <w:tmpl w:val="322E5908"/>
@@ -22118,7 +23538,7 @@
       </w:rPr>
     </w:lvl>
   </w:abstractNum>
-  <w:abstractNum w:abstractNumId="39" w15:restartNumberingAfterBreak="0">
+  <w:abstractNum w:abstractNumId="40" w15:restartNumberingAfterBreak="0">
     <w:nsid w:val="367B48FC"/>
     <w:multiLevelType w:val="hybridMultilevel"/>
     <w:tmpl w:val="5782A416"/>
@@ -22208,7 +23628,7 @@
       </w:pPr>
     </w:lvl>
   </w:abstractNum>
-  <w:abstractNum w:abstractNumId="40" w15:restartNumberingAfterBreak="0">
+  <w:abstractNum w:abstractNumId="41" w15:restartNumberingAfterBreak="0">
     <w:nsid w:val="375C0E82"/>
     <w:multiLevelType w:val="hybridMultilevel"/>
     <w:tmpl w:val="6A2CA6EA"/>
@@ -22321,7 +23741,7 @@
       </w:rPr>
     </w:lvl>
   </w:abstractNum>
-  <w:abstractNum w:abstractNumId="41" w15:restartNumberingAfterBreak="0">
+  <w:abstractNum w:abstractNumId="42" w15:restartNumberingAfterBreak="0">
     <w:nsid w:val="376612C6"/>
     <w:multiLevelType w:val="multilevel"/>
     <w:tmpl w:val="D5AA8A6C"/>
@@ -22434,7 +23854,7 @@
       </w:rPr>
     </w:lvl>
   </w:abstractNum>
-  <w:abstractNum w:abstractNumId="42" w15:restartNumberingAfterBreak="0">
+  <w:abstractNum w:abstractNumId="43" w15:restartNumberingAfterBreak="0">
     <w:nsid w:val="3A477A75"/>
     <w:multiLevelType w:val="hybridMultilevel"/>
     <w:tmpl w:val="3BE2D144"/>
@@ -22547,7 +23967,7 @@
       </w:rPr>
     </w:lvl>
   </w:abstractNum>
-  <w:abstractNum w:abstractNumId="43" w15:restartNumberingAfterBreak="0">
+  <w:abstractNum w:abstractNumId="44" w15:restartNumberingAfterBreak="0">
     <w:nsid w:val="3B573655"/>
     <w:multiLevelType w:val="multilevel"/>
     <w:tmpl w:val="39303860"/>
@@ -22669,7 +24089,7 @@
       </w:rPr>
     </w:lvl>
   </w:abstractNum>
-  <w:abstractNum w:abstractNumId="44" w15:restartNumberingAfterBreak="0">
+  <w:abstractNum w:abstractNumId="45" w15:restartNumberingAfterBreak="0">
     <w:nsid w:val="3C23497C"/>
     <w:multiLevelType w:val="hybridMultilevel"/>
     <w:tmpl w:val="98A6C696"/>
@@ -22782,7 +24202,7 @@
       </w:rPr>
     </w:lvl>
   </w:abstractNum>
-  <w:abstractNum w:abstractNumId="45" w15:restartNumberingAfterBreak="0">
+  <w:abstractNum w:abstractNumId="46" w15:restartNumberingAfterBreak="0">
     <w:nsid w:val="3C2D38FE"/>
     <w:multiLevelType w:val="hybridMultilevel"/>
     <w:tmpl w:val="E68C3A6E"/>
@@ -22895,7 +24315,7 @@
       </w:rPr>
     </w:lvl>
   </w:abstractNum>
-  <w:abstractNum w:abstractNumId="46" w15:restartNumberingAfterBreak="0">
+  <w:abstractNum w:abstractNumId="47" w15:restartNumberingAfterBreak="0">
     <w:nsid w:val="3D5A5DFB"/>
     <w:multiLevelType w:val="multilevel"/>
     <w:tmpl w:val="0628A22C"/>
@@ -23008,7 +24428,7 @@
       </w:rPr>
     </w:lvl>
   </w:abstractNum>
-  <w:abstractNum w:abstractNumId="47" w15:restartNumberingAfterBreak="0">
+  <w:abstractNum w:abstractNumId="48" w15:restartNumberingAfterBreak="0">
     <w:nsid w:val="3EC00577"/>
     <w:multiLevelType w:val="hybridMultilevel"/>
     <w:tmpl w:val="9A4264D8"/>
@@ -23121,7 +24541,7 @@
       </w:rPr>
     </w:lvl>
   </w:abstractNum>
-  <w:abstractNum w:abstractNumId="48" w15:restartNumberingAfterBreak="0">
+  <w:abstractNum w:abstractNumId="49" w15:restartNumberingAfterBreak="0">
     <w:nsid w:val="41867BD4"/>
     <w:multiLevelType w:val="hybridMultilevel"/>
     <w:tmpl w:val="DA407528"/>
@@ -23234,7 +24654,7 @@
       </w:rPr>
     </w:lvl>
   </w:abstractNum>
-  <w:abstractNum w:abstractNumId="49" w15:restartNumberingAfterBreak="0">
+  <w:abstractNum w:abstractNumId="50" w15:restartNumberingAfterBreak="0">
     <w:nsid w:val="45702CB6"/>
     <w:multiLevelType w:val="multilevel"/>
     <w:tmpl w:val="D7E8A2D0"/>
@@ -23356,7 +24776,7 @@
       </w:rPr>
     </w:lvl>
   </w:abstractNum>
-  <w:abstractNum w:abstractNumId="50" w15:restartNumberingAfterBreak="0">
+  <w:abstractNum w:abstractNumId="51" w15:restartNumberingAfterBreak="0">
     <w:nsid w:val="467A0AB6"/>
     <w:multiLevelType w:val="multilevel"/>
     <w:tmpl w:val="25823788"/>
@@ -23469,7 +24889,7 @@
       </w:rPr>
     </w:lvl>
   </w:abstractNum>
-  <w:abstractNum w:abstractNumId="51" w15:restartNumberingAfterBreak="0">
+  <w:abstractNum w:abstractNumId="52" w15:restartNumberingAfterBreak="0">
     <w:nsid w:val="4681140A"/>
     <w:multiLevelType w:val="multilevel"/>
     <w:tmpl w:val="491048FA"/>
@@ -23583,7 +25003,7 @@
       </w:rPr>
     </w:lvl>
   </w:abstractNum>
-  <w:abstractNum w:abstractNumId="52" w15:restartNumberingAfterBreak="0">
+  <w:abstractNum w:abstractNumId="53" w15:restartNumberingAfterBreak="0">
     <w:nsid w:val="477D44A2"/>
     <w:multiLevelType w:val="multilevel"/>
     <w:tmpl w:val="6B3A0F6A"/>
@@ -23705,7 +25125,7 @@
       </w:rPr>
     </w:lvl>
   </w:abstractNum>
-  <w:abstractNum w:abstractNumId="53" w15:restartNumberingAfterBreak="0">
+  <w:abstractNum w:abstractNumId="54" w15:restartNumberingAfterBreak="0">
     <w:nsid w:val="47A536FF"/>
     <w:multiLevelType w:val="multilevel"/>
     <w:tmpl w:val="FB6C23DE"/>
@@ -23826,7 +25246,7 @@
       </w:rPr>
     </w:lvl>
   </w:abstractNum>
-  <w:abstractNum w:abstractNumId="54" w15:restartNumberingAfterBreak="0">
+  <w:abstractNum w:abstractNumId="55" w15:restartNumberingAfterBreak="0">
     <w:nsid w:val="49947F6A"/>
     <w:multiLevelType w:val="hybridMultilevel"/>
     <w:tmpl w:val="D30E74A6"/>
@@ -23939,7 +25359,7 @@
       </w:rPr>
     </w:lvl>
   </w:abstractNum>
-  <w:abstractNum w:abstractNumId="55" w15:restartNumberingAfterBreak="0">
+  <w:abstractNum w:abstractNumId="56" w15:restartNumberingAfterBreak="0">
     <w:nsid w:val="4CDC6C3B"/>
     <w:multiLevelType w:val="hybridMultilevel"/>
     <w:tmpl w:val="807804E0"/>
@@ -24029,7 +25449,7 @@
       </w:pPr>
     </w:lvl>
   </w:abstractNum>
-  <w:abstractNum w:abstractNumId="56" w15:restartNumberingAfterBreak="0">
+  <w:abstractNum w:abstractNumId="57" w15:restartNumberingAfterBreak="0">
     <w:nsid w:val="502B3F1C"/>
     <w:multiLevelType w:val="multilevel"/>
     <w:tmpl w:val="112664B2"/>
@@ -24142,7 +25562,7 @@
       </w:rPr>
     </w:lvl>
   </w:abstractNum>
-  <w:abstractNum w:abstractNumId="57" w15:restartNumberingAfterBreak="0">
+  <w:abstractNum w:abstractNumId="58" w15:restartNumberingAfterBreak="0">
     <w:nsid w:val="518474AF"/>
     <w:multiLevelType w:val="multilevel"/>
     <w:tmpl w:val="7004C94A"/>
@@ -24260,7 +25680,7 @@
       </w:rPr>
     </w:lvl>
   </w:abstractNum>
-  <w:abstractNum w:abstractNumId="58" w15:restartNumberingAfterBreak="0">
+  <w:abstractNum w:abstractNumId="59" w15:restartNumberingAfterBreak="0">
     <w:nsid w:val="545C05B2"/>
     <w:multiLevelType w:val="multilevel"/>
     <w:tmpl w:val="77E27DC4"/>
@@ -24373,7 +25793,7 @@
       </w:rPr>
     </w:lvl>
   </w:abstractNum>
-  <w:abstractNum w:abstractNumId="59" w15:restartNumberingAfterBreak="0">
+  <w:abstractNum w:abstractNumId="60" w15:restartNumberingAfterBreak="0">
     <w:nsid w:val="54A74366"/>
     <w:multiLevelType w:val="hybridMultilevel"/>
     <w:tmpl w:val="D5A0F918"/>
@@ -24463,7 +25883,7 @@
       </w:pPr>
     </w:lvl>
   </w:abstractNum>
-  <w:abstractNum w:abstractNumId="60" w15:restartNumberingAfterBreak="0">
+  <w:abstractNum w:abstractNumId="61" w15:restartNumberingAfterBreak="0">
     <w:nsid w:val="55097469"/>
     <w:multiLevelType w:val="hybridMultilevel"/>
     <w:tmpl w:val="F70ACBB4"/>
@@ -24575,7 +25995,7 @@
       </w:rPr>
     </w:lvl>
   </w:abstractNum>
-  <w:abstractNum w:abstractNumId="61" w15:restartNumberingAfterBreak="0">
+  <w:abstractNum w:abstractNumId="62" w15:restartNumberingAfterBreak="0">
     <w:nsid w:val="55A43BF8"/>
     <w:multiLevelType w:val="hybridMultilevel"/>
     <w:tmpl w:val="BE78B65E"/>
@@ -24690,7 +26110,7 @@
       </w:rPr>
     </w:lvl>
   </w:abstractNum>
-  <w:abstractNum w:abstractNumId="62" w15:restartNumberingAfterBreak="0">
+  <w:abstractNum w:abstractNumId="63" w15:restartNumberingAfterBreak="0">
     <w:nsid w:val="5651181B"/>
     <w:multiLevelType w:val="hybridMultilevel"/>
     <w:tmpl w:val="D24AF1E6"/>
@@ -24780,7 +26200,7 @@
       </w:pPr>
     </w:lvl>
   </w:abstractNum>
-  <w:abstractNum w:abstractNumId="63" w15:restartNumberingAfterBreak="0">
+  <w:abstractNum w:abstractNumId="64" w15:restartNumberingAfterBreak="0">
     <w:nsid w:val="59032369"/>
     <w:multiLevelType w:val="hybridMultilevel"/>
     <w:tmpl w:val="4E78B2AE"/>
@@ -24870,7 +26290,7 @@
       </w:pPr>
     </w:lvl>
   </w:abstractNum>
-  <w:abstractNum w:abstractNumId="64" w15:restartNumberingAfterBreak="0">
+  <w:abstractNum w:abstractNumId="65" w15:restartNumberingAfterBreak="0">
     <w:nsid w:val="593F126E"/>
     <w:multiLevelType w:val="hybridMultilevel"/>
     <w:tmpl w:val="9306D436"/>
@@ -24983,7 +26403,7 @@
       </w:rPr>
     </w:lvl>
   </w:abstractNum>
-  <w:abstractNum w:abstractNumId="65" w15:restartNumberingAfterBreak="0">
+  <w:abstractNum w:abstractNumId="66" w15:restartNumberingAfterBreak="0">
     <w:nsid w:val="5BE536DC"/>
     <w:multiLevelType w:val="hybridMultilevel"/>
     <w:tmpl w:val="AA6EDAFC"/>
@@ -25096,7 +26516,7 @@
       </w:rPr>
     </w:lvl>
   </w:abstractNum>
-  <w:abstractNum w:abstractNumId="66" w15:restartNumberingAfterBreak="0">
+  <w:abstractNum w:abstractNumId="67" w15:restartNumberingAfterBreak="0">
     <w:nsid w:val="5C80603F"/>
     <w:multiLevelType w:val="hybridMultilevel"/>
     <w:tmpl w:val="395AA47E"/>
@@ -25186,7 +26606,7 @@
       </w:pPr>
     </w:lvl>
   </w:abstractNum>
-  <w:abstractNum w:abstractNumId="67" w15:restartNumberingAfterBreak="0">
+  <w:abstractNum w:abstractNumId="68" w15:restartNumberingAfterBreak="0">
     <w:nsid w:val="5D38645D"/>
     <w:multiLevelType w:val="multilevel"/>
     <w:tmpl w:val="6B3A0F6A"/>
@@ -25308,7 +26728,7 @@
       </w:rPr>
     </w:lvl>
   </w:abstractNum>
-  <w:abstractNum w:abstractNumId="68" w15:restartNumberingAfterBreak="0">
+  <w:abstractNum w:abstractNumId="69" w15:restartNumberingAfterBreak="0">
     <w:nsid w:val="602F294B"/>
     <w:multiLevelType w:val="multilevel"/>
     <w:tmpl w:val="B992A710"/>
@@ -25421,7 +26841,7 @@
       </w:rPr>
     </w:lvl>
   </w:abstractNum>
-  <w:abstractNum w:abstractNumId="69" w15:restartNumberingAfterBreak="0">
+  <w:abstractNum w:abstractNumId="70" w15:restartNumberingAfterBreak="0">
     <w:nsid w:val="61473C86"/>
     <w:multiLevelType w:val="hybridMultilevel"/>
     <w:tmpl w:val="57306692"/>
@@ -25511,7 +26931,7 @@
       </w:pPr>
     </w:lvl>
   </w:abstractNum>
-  <w:abstractNum w:abstractNumId="70" w15:restartNumberingAfterBreak="0">
+  <w:abstractNum w:abstractNumId="71" w15:restartNumberingAfterBreak="0">
     <w:nsid w:val="658F6927"/>
     <w:multiLevelType w:val="hybridMultilevel"/>
     <w:tmpl w:val="25626B08"/>
@@ -25624,7 +27044,7 @@
       </w:rPr>
     </w:lvl>
   </w:abstractNum>
-  <w:abstractNum w:abstractNumId="71" w15:restartNumberingAfterBreak="0">
+  <w:abstractNum w:abstractNumId="72" w15:restartNumberingAfterBreak="0">
     <w:nsid w:val="6C0C5C35"/>
     <w:multiLevelType w:val="hybridMultilevel"/>
     <w:tmpl w:val="554839FA"/>
@@ -25714,7 +27134,7 @@
       </w:pPr>
     </w:lvl>
   </w:abstractNum>
-  <w:abstractNum w:abstractNumId="72" w15:restartNumberingAfterBreak="0">
+  <w:abstractNum w:abstractNumId="73" w15:restartNumberingAfterBreak="0">
     <w:nsid w:val="6CDF6C2F"/>
     <w:multiLevelType w:val="multilevel"/>
     <w:tmpl w:val="3814D822"/>
@@ -25827,7 +27247,7 @@
       </w:rPr>
     </w:lvl>
   </w:abstractNum>
-  <w:abstractNum w:abstractNumId="73" w15:restartNumberingAfterBreak="0">
+  <w:abstractNum w:abstractNumId="74" w15:restartNumberingAfterBreak="0">
     <w:nsid w:val="6EB55A6A"/>
     <w:multiLevelType w:val="hybridMultilevel"/>
     <w:tmpl w:val="A92A5844"/>
@@ -25940,7 +27360,7 @@
       </w:rPr>
     </w:lvl>
   </w:abstractNum>
-  <w:abstractNum w:abstractNumId="74" w15:restartNumberingAfterBreak="0">
+  <w:abstractNum w:abstractNumId="75" w15:restartNumberingAfterBreak="0">
     <w:nsid w:val="6EB866EB"/>
     <w:multiLevelType w:val="multilevel"/>
     <w:tmpl w:val="F162E0A0"/>
@@ -26053,7 +27473,7 @@
       </w:rPr>
     </w:lvl>
   </w:abstractNum>
-  <w:abstractNum w:abstractNumId="75" w15:restartNumberingAfterBreak="0">
+  <w:abstractNum w:abstractNumId="76" w15:restartNumberingAfterBreak="0">
     <w:nsid w:val="6F013E82"/>
     <w:multiLevelType w:val="multilevel"/>
     <w:tmpl w:val="828C9718"/>
@@ -26175,7 +27595,7 @@
       </w:rPr>
     </w:lvl>
   </w:abstractNum>
-  <w:abstractNum w:abstractNumId="76" w15:restartNumberingAfterBreak="0">
+  <w:abstractNum w:abstractNumId="77" w15:restartNumberingAfterBreak="0">
     <w:nsid w:val="71330D09"/>
     <w:multiLevelType w:val="hybridMultilevel"/>
     <w:tmpl w:val="219E303C"/>
@@ -26288,7 +27708,7 @@
       </w:rPr>
     </w:lvl>
   </w:abstractNum>
-  <w:abstractNum w:abstractNumId="77" w15:restartNumberingAfterBreak="0">
+  <w:abstractNum w:abstractNumId="78" w15:restartNumberingAfterBreak="0">
     <w:nsid w:val="73357A8F"/>
     <w:multiLevelType w:val="hybridMultilevel"/>
     <w:tmpl w:val="262A70F0"/>
@@ -26378,7 +27798,7 @@
       </w:pPr>
     </w:lvl>
   </w:abstractNum>
-  <w:abstractNum w:abstractNumId="78" w15:restartNumberingAfterBreak="0">
+  <w:abstractNum w:abstractNumId="79" w15:restartNumberingAfterBreak="0">
     <w:nsid w:val="772E733A"/>
     <w:multiLevelType w:val="hybridMultilevel"/>
     <w:tmpl w:val="9A32E8D2"/>
@@ -26491,7 +27911,7 @@
       </w:rPr>
     </w:lvl>
   </w:abstractNum>
-  <w:abstractNum w:abstractNumId="79" w15:restartNumberingAfterBreak="0">
+  <w:abstractNum w:abstractNumId="80" w15:restartNumberingAfterBreak="0">
     <w:nsid w:val="776C455B"/>
     <w:multiLevelType w:val="multilevel"/>
     <w:tmpl w:val="3C586EFA"/>
@@ -26604,7 +28024,7 @@
       </w:rPr>
     </w:lvl>
   </w:abstractNum>
-  <w:abstractNum w:abstractNumId="80" w15:restartNumberingAfterBreak="0">
+  <w:abstractNum w:abstractNumId="81" w15:restartNumberingAfterBreak="0">
     <w:nsid w:val="7862207E"/>
     <w:multiLevelType w:val="multilevel"/>
     <w:tmpl w:val="89285BB8"/>
@@ -26726,7 +28146,7 @@
       </w:rPr>
     </w:lvl>
   </w:abstractNum>
-  <w:abstractNum w:abstractNumId="81" w15:restartNumberingAfterBreak="0">
+  <w:abstractNum w:abstractNumId="82" w15:restartNumberingAfterBreak="0">
     <w:nsid w:val="79F27B1D"/>
     <w:multiLevelType w:val="hybridMultilevel"/>
     <w:tmpl w:val="A7C6CDD4"/>
@@ -26816,7 +28236,7 @@
       </w:pPr>
     </w:lvl>
   </w:abstractNum>
-  <w:abstractNum w:abstractNumId="82" w15:restartNumberingAfterBreak="0">
+  <w:abstractNum w:abstractNumId="83" w15:restartNumberingAfterBreak="0">
     <w:nsid w:val="7B9B3B62"/>
     <w:multiLevelType w:val="multilevel"/>
     <w:tmpl w:val="DA941D02"/>
@@ -26938,7 +28358,7 @@
       </w:rPr>
     </w:lvl>
   </w:abstractNum>
-  <w:abstractNum w:abstractNumId="83" w15:restartNumberingAfterBreak="0">
+  <w:abstractNum w:abstractNumId="84" w15:restartNumberingAfterBreak="0">
     <w:nsid w:val="7BF77F04"/>
     <w:multiLevelType w:val="multilevel"/>
     <w:tmpl w:val="72800F86"/>
@@ -27051,7 +28471,7 @@
       </w:rPr>
     </w:lvl>
   </w:abstractNum>
-  <w:abstractNum w:abstractNumId="84" w15:restartNumberingAfterBreak="0">
+  <w:abstractNum w:abstractNumId="85" w15:restartNumberingAfterBreak="0">
     <w:nsid w:val="7CDA0442"/>
     <w:multiLevelType w:val="multilevel"/>
     <w:tmpl w:val="36084230"/>
@@ -27173,7 +28593,7 @@
       </w:rPr>
     </w:lvl>
   </w:abstractNum>
-  <w:abstractNum w:abstractNumId="85" w15:restartNumberingAfterBreak="0">
+  <w:abstractNum w:abstractNumId="86" w15:restartNumberingAfterBreak="0">
     <w:nsid w:val="7F401CF2"/>
     <w:multiLevelType w:val="multilevel"/>
     <w:tmpl w:val="2AEAC56C"/>
@@ -27287,145 +28707,145 @@
     </w:lvl>
   </w:abstractNum>
   <w:num w:numId="1">
-    <w:abstractNumId w:val="47"/>
+    <w:abstractNumId w:val="48"/>
   </w:num>
   <w:num w:numId="2">
-    <w:abstractNumId w:val="29"/>
+    <w:abstractNumId w:val="30"/>
   </w:num>
   <w:num w:numId="3">
     <w:abstractNumId w:val="4"/>
   </w:num>
   <w:num w:numId="4">
-    <w:abstractNumId w:val="60"/>
+    <w:abstractNumId w:val="61"/>
   </w:num>
   <w:num w:numId="5">
     <w:abstractNumId w:val="8"/>
   </w:num>
   <w:num w:numId="6">
-    <w:abstractNumId w:val="57"/>
+    <w:abstractNumId w:val="58"/>
   </w:num>
   <w:num w:numId="7">
-    <w:abstractNumId w:val="61"/>
+    <w:abstractNumId w:val="62"/>
   </w:num>
   <w:num w:numId="8">
-    <w:abstractNumId w:val="49"/>
+    <w:abstractNumId w:val="50"/>
   </w:num>
   <w:num w:numId="9">
-    <w:abstractNumId w:val="27"/>
+    <w:abstractNumId w:val="28"/>
   </w:num>
   <w:num w:numId="10">
-    <w:abstractNumId w:val="84"/>
+    <w:abstractNumId w:val="85"/>
   </w:num>
   <w:num w:numId="11">
     <w:abstractNumId w:val="10"/>
   </w:num>
   <w:num w:numId="12">
-    <w:abstractNumId w:val="81"/>
+    <w:abstractNumId w:val="82"/>
   </w:num>
   <w:num w:numId="13">
-    <w:abstractNumId w:val="82"/>
+    <w:abstractNumId w:val="83"/>
   </w:num>
   <w:num w:numId="14">
-    <w:abstractNumId w:val="75"/>
+    <w:abstractNumId w:val="76"/>
   </w:num>
   <w:num w:numId="15">
-    <w:abstractNumId w:val="39"/>
+    <w:abstractNumId w:val="40"/>
   </w:num>
   <w:num w:numId="16">
-    <w:abstractNumId w:val="34"/>
+    <w:abstractNumId w:val="35"/>
   </w:num>
   <w:num w:numId="17">
-    <w:abstractNumId w:val="69"/>
+    <w:abstractNumId w:val="70"/>
   </w:num>
   <w:num w:numId="18">
-    <w:abstractNumId w:val="62"/>
+    <w:abstractNumId w:val="63"/>
   </w:num>
   <w:num w:numId="19">
-    <w:abstractNumId w:val="66"/>
+    <w:abstractNumId w:val="67"/>
   </w:num>
   <w:num w:numId="20">
+    <w:abstractNumId w:val="65"/>
+  </w:num>
+  <w:num w:numId="21">
     <w:abstractNumId w:val="64"/>
   </w:num>
-  <w:num w:numId="21">
-    <w:abstractNumId w:val="63"/>
-  </w:num>
   <w:num w:numId="22">
-    <w:abstractNumId w:val="26"/>
+    <w:abstractNumId w:val="27"/>
   </w:num>
   <w:num w:numId="23">
-    <w:abstractNumId w:val="77"/>
+    <w:abstractNumId w:val="78"/>
   </w:num>
   <w:num w:numId="24">
     <w:abstractNumId w:val="6"/>
   </w:num>
   <w:num w:numId="25">
-    <w:abstractNumId w:val="65"/>
+    <w:abstractNumId w:val="66"/>
   </w:num>
   <w:num w:numId="26">
-    <w:abstractNumId w:val="59"/>
+    <w:abstractNumId w:val="60"/>
   </w:num>
   <w:num w:numId="27">
-    <w:abstractNumId w:val="17"/>
+    <w:abstractNumId w:val="18"/>
   </w:num>
   <w:num w:numId="28">
-    <w:abstractNumId w:val="19"/>
+    <w:abstractNumId w:val="20"/>
   </w:num>
   <w:num w:numId="29">
+    <w:abstractNumId w:val="55"/>
+  </w:num>
+  <w:num w:numId="30">
+    <w:abstractNumId w:val="44"/>
+  </w:num>
+  <w:num w:numId="31">
+    <w:abstractNumId w:val="72"/>
+  </w:num>
+  <w:num w:numId="32">
+    <w:abstractNumId w:val="56"/>
+  </w:num>
+  <w:num w:numId="33">
+    <w:abstractNumId w:val="81"/>
+  </w:num>
+  <w:num w:numId="34">
     <w:abstractNumId w:val="54"/>
   </w:num>
-  <w:num w:numId="30">
-    <w:abstractNumId w:val="43"/>
-  </w:num>
-  <w:num w:numId="31">
-    <w:abstractNumId w:val="71"/>
-  </w:num>
-  <w:num w:numId="32">
-    <w:abstractNumId w:val="55"/>
-  </w:num>
-  <w:num w:numId="33">
-    <w:abstractNumId w:val="80"/>
-  </w:num>
-  <w:num w:numId="34">
-    <w:abstractNumId w:val="53"/>
-  </w:num>
   <w:num w:numId="35">
-    <w:abstractNumId w:val="37"/>
+    <w:abstractNumId w:val="38"/>
   </w:num>
   <w:num w:numId="36">
-    <w:abstractNumId w:val="31"/>
+    <w:abstractNumId w:val="32"/>
   </w:num>
   <w:num w:numId="37">
-    <w:abstractNumId w:val="24"/>
+    <w:abstractNumId w:val="25"/>
   </w:num>
   <w:num w:numId="38">
-    <w:abstractNumId w:val="46"/>
+    <w:abstractNumId w:val="47"/>
   </w:num>
   <w:num w:numId="39">
-    <w:abstractNumId w:val="85"/>
+    <w:abstractNumId w:val="86"/>
   </w:num>
   <w:num w:numId="40">
-    <w:abstractNumId w:val="83"/>
+    <w:abstractNumId w:val="84"/>
   </w:num>
   <w:num w:numId="41">
-    <w:abstractNumId w:val="28"/>
+    <w:abstractNumId w:val="29"/>
   </w:num>
   <w:num w:numId="42">
-    <w:abstractNumId w:val="56"/>
+    <w:abstractNumId w:val="57"/>
   </w:num>
   <w:num w:numId="43">
     <w:abstractNumId w:val="2"/>
   </w:num>
   <w:num w:numId="44">
-    <w:abstractNumId w:val="21"/>
+    <w:abstractNumId w:val="22"/>
   </w:num>
   <w:num w:numId="45">
     <w:abstractNumId w:val="15"/>
   </w:num>
   <w:num w:numId="46">
-    <w:abstractNumId w:val="79"/>
+    <w:abstractNumId w:val="80"/>
   </w:num>
   <w:num w:numId="47">
-    <w:abstractNumId w:val="74"/>
+    <w:abstractNumId w:val="75"/>
   </w:num>
   <w:num w:numId="48">
     <w:abstractNumId w:val="13"/>
@@ -27437,111 +28857,114 @@
     <w:abstractNumId w:val="3"/>
   </w:num>
   <w:num w:numId="51">
-    <w:abstractNumId w:val="23"/>
+    <w:abstractNumId w:val="24"/>
   </w:num>
   <w:num w:numId="52">
-    <w:abstractNumId w:val="30"/>
+    <w:abstractNumId w:val="31"/>
   </w:num>
   <w:num w:numId="53">
-    <w:abstractNumId w:val="51"/>
+    <w:abstractNumId w:val="52"/>
   </w:num>
   <w:num w:numId="54">
-    <w:abstractNumId w:val="44"/>
+    <w:abstractNumId w:val="45"/>
   </w:num>
   <w:num w:numId="55">
-    <w:abstractNumId w:val="22"/>
+    <w:abstractNumId w:val="23"/>
   </w:num>
   <w:num w:numId="56">
     <w:abstractNumId w:val="11"/>
   </w:num>
   <w:num w:numId="57">
-    <w:abstractNumId w:val="20"/>
+    <w:abstractNumId w:val="21"/>
   </w:num>
   <w:num w:numId="58">
-    <w:abstractNumId w:val="35"/>
+    <w:abstractNumId w:val="36"/>
   </w:num>
   <w:num w:numId="59">
-    <w:abstractNumId w:val="72"/>
+    <w:abstractNumId w:val="73"/>
   </w:num>
   <w:num w:numId="60">
-    <w:abstractNumId w:val="67"/>
+    <w:abstractNumId w:val="68"/>
   </w:num>
   <w:num w:numId="61">
-    <w:abstractNumId w:val="25"/>
+    <w:abstractNumId w:val="26"/>
   </w:num>
   <w:num w:numId="62">
     <w:abstractNumId w:val="7"/>
   </w:num>
   <w:num w:numId="63">
-    <w:abstractNumId w:val="52"/>
+    <w:abstractNumId w:val="53"/>
   </w:num>
   <w:num w:numId="64">
-    <w:abstractNumId w:val="68"/>
+    <w:abstractNumId w:val="69"/>
   </w:num>
   <w:num w:numId="65">
-    <w:abstractNumId w:val="33"/>
+    <w:abstractNumId w:val="34"/>
   </w:num>
   <w:num w:numId="66">
-    <w:abstractNumId w:val="50"/>
+    <w:abstractNumId w:val="51"/>
   </w:num>
   <w:num w:numId="67">
-    <w:abstractNumId w:val="58"/>
+    <w:abstractNumId w:val="59"/>
   </w:num>
   <w:num w:numId="68">
-    <w:abstractNumId w:val="38"/>
+    <w:abstractNumId w:val="39"/>
   </w:num>
   <w:num w:numId="69">
     <w:abstractNumId w:val="14"/>
   </w:num>
   <w:num w:numId="70">
-    <w:abstractNumId w:val="76"/>
+    <w:abstractNumId w:val="77"/>
   </w:num>
   <w:num w:numId="71">
-    <w:abstractNumId w:val="45"/>
+    <w:abstractNumId w:val="46"/>
   </w:num>
   <w:num w:numId="72">
-    <w:abstractNumId w:val="41"/>
+    <w:abstractNumId w:val="42"/>
   </w:num>
   <w:num w:numId="73">
     <w:abstractNumId w:val="0"/>
   </w:num>
   <w:num w:numId="74">
-    <w:abstractNumId w:val="73"/>
+    <w:abstractNumId w:val="74"/>
   </w:num>
   <w:num w:numId="75">
-    <w:abstractNumId w:val="48"/>
+    <w:abstractNumId w:val="49"/>
   </w:num>
   <w:num w:numId="76">
-    <w:abstractNumId w:val="18"/>
+    <w:abstractNumId w:val="19"/>
   </w:num>
   <w:num w:numId="77">
-    <w:abstractNumId w:val="70"/>
+    <w:abstractNumId w:val="71"/>
   </w:num>
   <w:num w:numId="78">
     <w:abstractNumId w:val="9"/>
   </w:num>
   <w:num w:numId="79">
-    <w:abstractNumId w:val="40"/>
+    <w:abstractNumId w:val="41"/>
   </w:num>
   <w:num w:numId="80">
     <w:abstractNumId w:val="1"/>
   </w:num>
   <w:num w:numId="81">
-    <w:abstractNumId w:val="36"/>
+    <w:abstractNumId w:val="37"/>
   </w:num>
   <w:num w:numId="82">
-    <w:abstractNumId w:val="42"/>
+    <w:abstractNumId w:val="43"/>
   </w:num>
   <w:num w:numId="83">
-    <w:abstractNumId w:val="78"/>
+    <w:abstractNumId w:val="79"/>
   </w:num>
   <w:num w:numId="84">
     <w:abstractNumId w:val="12"/>
   </w:num>
   <w:num w:numId="85">
-    <w:abstractNumId w:val="32"/>
+    <w:abstractNumId w:val="33"/>
   </w:num>
   <w:num w:numId="86">
+    <w:abstractNumId w:val="17"/>
+  </w:num>
+  <w:num w:numId="87">
     <w:abstractNumId w:val="16"/>
   </w:num>
   <w:numIdMacAtCleanup w:val="78"/>
@@ -28040,7 +29463,6 @@
   <w:style w:type="character" w:default="1" w:styleId="a0">
     <w:name w:val="Default Paragraph Font"/>
     <w:uiPriority w:val="1"/>
-    <w:semiHidden/>
     <w:unhideWhenUsed/>
   </w:style>
   <w:style w:type="table" w:default="1" w:styleId="a1">

</xml_diff>